<commit_message>
Resume as of 01/07/2018
</commit_message>
<xml_diff>
--- a/Gemini_Jain.docx
+++ b/Gemini_Jain.docx
@@ -60,20 +60,46 @@
         <w:ind w:left="2569" w:right="2279"/>
         <w:jc w:val="center"/>
         <w:rPr>
-          <w:rFonts w:asciiTheme="minorHAnsi" w:hAnsiTheme="minorHAnsi" w:cstheme="minorHAnsi"/>
-          <w:sz w:val="22"/>
-          <w:u w:val="single" w:color="000000"/>
-        </w:rPr>
-      </w:pPr>
-      <w:hyperlink w:history="1" r:id="rId6">
+          <w:rFonts w:ascii="Calibri" w:hAnsi="Calibri" w:cs="Calibri" w:asciiTheme="minorAscii" w:hAnsiTheme="minorAscii" w:cstheme="minorAscii"/>
+          <w:sz w:val="22"/>
+          <w:szCs w:val="22"/>
+        </w:rPr>
+      </w:pPr>
+      <w:hyperlink r:id="R57f1e1c253544afb">
         <w:r>
           <w:rPr>
             <w:rStyle w:val="Hyperlink"/>
-            <w:rFonts w:asciiTheme="minorHAnsi" w:hAnsiTheme="minorHAnsi" w:cstheme="minorHAnsi"/>
+            <w:rFonts w:ascii="Calibri" w:hAnsi="Calibri" w:cs="Calibri" w:asciiTheme="minorAscii" w:hAnsiTheme="minorAscii" w:cstheme="minorAscii"/>
             <w:sz w:val="22"/>
-            <w:u w:color="000000"/>
+            <w:szCs w:val="22"/>
           </w:rPr>
           <w:t>geminijain05@gmail.com</w:t>
+        </w:r>
+      </w:hyperlink>
+    </w:p>
+    <w:p>
+      <w:pPr>
+        <w:pStyle w:val="Normal"/>
+        <w:spacing w:after="0" w:line="248" w:lineRule="auto"/>
+        <w:ind w:left="2569" w:right="2279"/>
+        <w:jc w:val="center"/>
+        <w:rPr>
+          <w:rFonts w:ascii="Calibri" w:hAnsi="Calibri" w:cs="Calibri" w:asciiTheme="minorAscii" w:hAnsiTheme="minorAscii" w:cstheme="minorAscii"/>
+          <w:sz w:val="22"/>
+          <w:szCs w:val="22"/>
+        </w:rPr>
+      </w:pPr>
+      <w:hyperlink r:id="R629175a0b51a41a1">
+        <w:r>
+          <w:rPr>
+            <w:rStyle w:val="Hyperlink"/>
+            <w:rFonts w:ascii="Calibri" w:hAnsi="Calibri" w:eastAsia="Calibri" w:cs="Calibri"/>
+            <w:noProof w:val="0"/>
+            <w:sz w:val="22"/>
+            <w:szCs w:val="22"/>
+            <w:lang w:val="en-US"/>
+          </w:rPr>
+          <w:t>https://github.com/geminijain/</w:t>
         </w:r>
       </w:hyperlink>
     </w:p>
@@ -556,45 +582,59 @@
             <w:tcW w:w="1393" w:type="pct"/>
             <w:tcMar/>
           </w:tcPr>
-          <w:p>
+          <w:p w14:noSpellErr="1">
             <w:pPr>
               <w:pStyle w:val="Normal1"/>
               <w:widowControl w:val="0"/>
               <w:jc w:val="both"/>
               <w:rPr>
-                <w:rFonts w:eastAsia="Times New Roman" w:asciiTheme="minorHAnsi" w:hAnsiTheme="minorHAnsi" w:cstheme="minorHAnsi"/>
-                <w:b/>
+                <w:rFonts w:ascii="Calibri" w:hAnsi="Calibri" w:eastAsia="Times New Roman" w:cs="Calibri" w:asciiTheme="minorAscii" w:hAnsiTheme="minorAscii" w:cstheme="minorAscii"/>
+                <w:b w:val="1"/>
+                <w:bCs w:val="1"/>
                 <w:color w:val="auto"/>
               </w:rPr>
             </w:pPr>
             <w:r>
               <w:rPr>
-                <w:rFonts w:eastAsia="Times New Roman" w:asciiTheme="minorHAnsi" w:hAnsiTheme="minorHAnsi" w:cstheme="minorHAnsi"/>
-                <w:b/>
+                <w:rFonts w:ascii="Calibri" w:hAnsi="Calibri" w:eastAsia="Times New Roman" w:cs="Calibri" w:asciiTheme="minorAscii" w:hAnsiTheme="minorAscii" w:cstheme="minorAscii"/>
+                <w:b w:val="1"/>
+                <w:bCs w:val="1"/>
                 <w:color w:val="auto"/>
               </w:rPr>
-              <w:t>Defect  r</w:t>
+              <w:t>Defect</w:t>
             </w:r>
             <w:r>
               <w:rPr>
-                <w:rFonts w:eastAsia="Times New Roman" w:asciiTheme="minorHAnsi" w:hAnsiTheme="minorHAnsi" w:cstheme="minorHAnsi"/>
-                <w:b/>
+                <w:rFonts w:ascii="Calibri" w:hAnsi="Calibri" w:eastAsia="Times New Roman" w:cs="Calibri" w:asciiTheme="minorAscii" w:hAnsiTheme="minorAscii" w:cstheme="minorAscii"/>
+                <w:b w:val="1"/>
+                <w:bCs w:val="1"/>
+                <w:color w:val="auto"/>
+              </w:rPr>
+              <w:t xml:space="preserve"> r</w:t>
+            </w:r>
+            <w:r>
+              <w:rPr>
+                <w:rFonts w:ascii="Calibri" w:hAnsi="Calibri" w:eastAsia="Times New Roman" w:cs="Calibri" w:asciiTheme="minorAscii" w:hAnsiTheme="minorAscii" w:cstheme="minorAscii"/>
+                <w:b w:val="1"/>
+                <w:bCs w:val="1"/>
                 <w:color w:val="auto"/>
               </w:rPr>
               <w:t xml:space="preserve">eporting </w:t>
             </w:r>
             <w:r>
               <w:rPr>
-                <w:rFonts w:eastAsia="Times New Roman" w:asciiTheme="minorHAnsi" w:hAnsiTheme="minorHAnsi" w:cstheme="minorHAnsi"/>
-                <w:b/>
+                <w:rFonts w:ascii="Calibri" w:hAnsi="Calibri" w:eastAsia="Times New Roman" w:cs="Calibri" w:asciiTheme="minorAscii" w:hAnsiTheme="minorAscii" w:cstheme="minorAscii"/>
+                <w:b w:val="1"/>
+                <w:bCs w:val="1"/>
                 <w:color w:val="auto"/>
               </w:rPr>
               <w:t>t</w:t>
             </w:r>
             <w:r>
               <w:rPr>
-                <w:rFonts w:eastAsia="Times New Roman" w:asciiTheme="minorHAnsi" w:hAnsiTheme="minorHAnsi" w:cstheme="minorHAnsi"/>
-                <w:b/>
+                <w:rFonts w:ascii="Calibri" w:hAnsi="Calibri" w:eastAsia="Times New Roman" w:cs="Calibri" w:asciiTheme="minorAscii" w:hAnsiTheme="minorAscii" w:cstheme="minorAscii"/>
+                <w:b w:val="1"/>
+                <w:bCs w:val="1"/>
                 <w:color w:val="auto"/>
               </w:rPr>
               <w:t xml:space="preserve">ools </w:t>
@@ -729,28 +769,39 @@
       <w:pPr>
         <w:ind w:left="0" w:firstLine="0"/>
         <w:rPr>
-          <w:b/>
+          <w:b w:val="1"/>
+          <w:bCs w:val="1"/>
         </w:rPr>
       </w:pPr>
       <w:proofErr w:type="spellStart"/>
       <w:r>
         <w:rPr>
-          <w:b/>
+          <w:b w:val="1"/>
+          <w:bCs w:val="1"/>
         </w:rPr>
         <w:t>InConsulting</w:t>
       </w:r>
       <w:proofErr w:type="spellEnd"/>
+      <w:r>
+        <w:rPr>
+          <w:b w:val="1"/>
+          <w:bCs w:val="1"/>
+        </w:rPr>
+        <w:t xml:space="preserve">     </w:t>
+      </w:r>
     </w:p>
     <w:p>
       <w:pPr>
         <w:ind w:left="0" w:firstLine="0"/>
         <w:rPr>
-          <w:b/>
-        </w:rPr>
-      </w:pPr>
-      <w:r>
-        <w:rPr>
-          <w:b/>
+          <w:b w:val="1"/>
+          <w:bCs w:val="1"/>
+        </w:rPr>
+      </w:pPr>
+      <w:r>
+        <w:rPr>
+          <w:b w:val="1"/>
+          <w:bCs w:val="1"/>
         </w:rPr>
         <w:t>Junior Software Developer</w:t>
       </w:r>
@@ -770,11 +821,81 @@
         <w:tab/>
       </w:r>
       <w:r>
-        <w:t xml:space="preserve">                                        </w:t>
-      </w:r>
-      <w:r>
-        <w:rPr>
-          <w:b/>
+        <w:rPr/>
+        <w:t xml:space="preserve">                     </w:t>
+      </w:r>
+      <w:r>
+        <w:rPr/>
+        <w:t xml:space="preserve"> </w:t>
+      </w:r>
+      <w:r>
+        <w:rPr/>
+        <w:t xml:space="preserve">       </w:t>
+      </w:r>
+      <w:r>
+        <w:rPr/>
+        <w:t xml:space="preserve">                           </w:t>
+      </w:r>
+      <w:r>
+        <w:rPr/>
+        <w:t xml:space="preserve">                                          </w:t>
+      </w:r>
+      <w:r>
+        <w:rPr/>
+        <w:t xml:space="preserve"> </w:t>
+      </w:r>
+      <w:r>
+        <w:rPr/>
+        <w:t xml:space="preserve"> </w:t>
+      </w:r>
+      <w:r>
+        <w:rPr/>
+        <w:t xml:space="preserve"> </w:t>
+      </w:r>
+      <w:r>
+        <w:rPr/>
+        <w:t xml:space="preserve"> </w:t>
+      </w:r>
+      <w:r>
+        <w:rPr/>
+        <w:t xml:space="preserve"> </w:t>
+      </w:r>
+      <w:r>
+        <w:rPr/>
+        <w:t xml:space="preserve"> </w:t>
+      </w:r>
+      <w:r>
+        <w:rPr/>
+        <w:t xml:space="preserve"> </w:t>
+      </w:r>
+      <w:r>
+        <w:rPr/>
+        <w:t xml:space="preserve"> </w:t>
+      </w:r>
+      <w:r>
+        <w:rPr/>
+        <w:t xml:space="preserve"> </w:t>
+      </w:r>
+      <w:r>
+        <w:rPr/>
+        <w:t xml:space="preserve"> </w:t>
+      </w:r>
+      <w:r>
+        <w:rPr/>
+        <w:t xml:space="preserve"> </w:t>
+      </w:r>
+      <w:r>
+        <w:rPr/>
+        <w:t xml:space="preserve"> </w:t>
+      </w:r>
+      <w:r>
+        <w:rPr/>
+        <w:t xml:space="preserve"> </w:t>
+      </w:r>
+      <w:r>
+        <w:rPr>
+          <w:b w:val="1"/>
+          <w:bCs w:val="1"/>
         </w:rPr>
         <w:t>September 2017 - Present</w:t>
       </w:r>
@@ -784,47 +905,65 @@
         <w:ind w:left="0" w:firstLine="0"/>
       </w:pPr>
       <w:r>
+        <w:rPr/>
         <w:t xml:space="preserve">Building </w:t>
       </w:r>
       <w:r>
+        <w:rPr/>
         <w:t xml:space="preserve">e-commerce </w:t>
       </w:r>
       <w:r>
+        <w:rPr/>
         <w:t>website using ASP.Net, C#</w:t>
       </w:r>
       <w:r>
+        <w:rPr/>
         <w:t xml:space="preserve"> MVC framework, </w:t>
       </w:r>
       <w:r>
+        <w:rPr/>
         <w:t xml:space="preserve">worked with RESTful </w:t>
       </w:r>
       <w:proofErr w:type="spellStart"/>
-      <w:proofErr w:type="gramStart"/>
-      <w:r>
+      <w:r>
+        <w:rPr/>
         <w:t>api</w:t>
       </w:r>
       <w:proofErr w:type="spellEnd"/>
-      <w:proofErr w:type="gramEnd"/>
-      <w:r>
+      <w:r>
+        <w:rPr/>
         <w:t>, stored procedures.</w:t>
       </w:r>
-    </w:p>
-    <w:p/>
-    <w:p>
-      <w:pPr>
+      <w:r>
+        <w:rPr/>
+        <w:t xml:space="preserve"> </w:t>
+      </w:r>
+    </w:p>
+    <w:p>
+      <w:pPr>
+        <w:pStyle w:val="Normal"/>
         <w:ind w:left="0" w:firstLine="0"/>
-        <w:rPr>
-          <w:rFonts w:asciiTheme="minorHAnsi" w:hAnsiTheme="minorHAnsi" w:cstheme="minorHAnsi"/>
-          <w:b/>
-          <w:sz w:val="22"/>
+      </w:pPr>
+    </w:p>
+    <w:p>
+      <w:pPr>
+        <w:ind w:left="0" w:firstLine="0"/>
+        <w:rPr>
+          <w:rFonts w:ascii="Calibri" w:hAnsi="Calibri" w:cs="Calibri" w:asciiTheme="minorAscii" w:hAnsiTheme="minorAscii" w:cstheme="minorAscii"/>
+          <w:b w:val="1"/>
+          <w:bCs w:val="1"/>
+          <w:sz w:val="22"/>
+          <w:szCs w:val="22"/>
         </w:rPr>
       </w:pPr>
       <w:proofErr w:type="spellStart"/>
       <w:r>
         <w:rPr>
-          <w:rFonts w:asciiTheme="minorHAnsi" w:hAnsiTheme="minorHAnsi" w:cstheme="minorHAnsi"/>
-          <w:b/>
-          <w:sz w:val="22"/>
+          <w:rFonts w:ascii="Calibri" w:hAnsi="Calibri" w:cs="Calibri" w:asciiTheme="minorAscii" w:hAnsiTheme="minorAscii" w:cstheme="minorAscii"/>
+          <w:b w:val="1"/>
+          <w:bCs w:val="1"/>
+          <w:sz w:val="22"/>
+          <w:szCs w:val="22"/>
         </w:rPr>
         <w:t>uTest</w:t>
       </w:r>
@@ -911,45 +1050,115 @@
       </w:r>
       <w:r>
         <w:rPr>
-          <w:rFonts w:asciiTheme="minorHAnsi" w:hAnsiTheme="minorHAnsi" w:cstheme="minorHAnsi"/>
-          <w:b/>
-          <w:sz w:val="22"/>
-        </w:rPr>
-        <w:t xml:space="preserve">                   June</w:t>
-      </w:r>
-      <w:r>
-        <w:rPr>
-          <w:rFonts w:asciiTheme="minorHAnsi" w:hAnsiTheme="minorHAnsi" w:cstheme="minorHAnsi"/>
-          <w:b/>
-          <w:sz w:val="22"/>
+          <w:rFonts w:ascii="Calibri" w:hAnsi="Calibri" w:cs="Calibri" w:asciiTheme="minorAscii" w:hAnsiTheme="minorAscii" w:cstheme="minorAscii"/>
+          <w:b w:val="1"/>
+          <w:bCs w:val="1"/>
+          <w:sz w:val="22"/>
+          <w:szCs w:val="22"/>
+        </w:rPr>
+        <w:t xml:space="preserve">                   </w:t>
+      </w:r>
+      <w:r>
+        <w:rPr>
+          <w:rFonts w:ascii="Calibri" w:hAnsi="Calibri" w:cs="Calibri" w:asciiTheme="minorAscii" w:hAnsiTheme="minorAscii" w:cstheme="minorAscii"/>
+          <w:b w:val="1"/>
+          <w:bCs w:val="1"/>
+          <w:sz w:val="22"/>
+          <w:szCs w:val="22"/>
+        </w:rPr>
+        <w:t xml:space="preserve">                                                                                                                                      </w:t>
+      </w:r>
+      <w:r>
+        <w:rPr>
+          <w:rFonts w:ascii="Calibri" w:hAnsi="Calibri" w:cs="Calibri" w:asciiTheme="minorAscii" w:hAnsiTheme="minorAscii" w:cstheme="minorAscii"/>
+          <w:b w:val="1"/>
+          <w:bCs w:val="1"/>
+          <w:sz w:val="22"/>
+          <w:szCs w:val="22"/>
+        </w:rPr>
+        <w:t xml:space="preserve">June</w:t>
+      </w:r>
+      <w:r>
+        <w:rPr>
+          <w:rFonts w:ascii="Calibri" w:hAnsi="Calibri" w:cs="Calibri" w:asciiTheme="minorAscii" w:hAnsiTheme="minorAscii" w:cstheme="minorAscii"/>
+          <w:b w:val="1"/>
+          <w:bCs w:val="1"/>
+          <w:sz w:val="22"/>
+          <w:szCs w:val="22"/>
         </w:rPr>
         <w:t xml:space="preserve"> 2017 - Present</w:t>
       </w:r>
     </w:p>
-    <w:p>
+    <w:p w14:noSpellErr="1">
       <w:pPr>
         <w:ind w:left="0" w:firstLine="0"/>
         <w:rPr>
-          <w:rFonts w:asciiTheme="minorHAnsi" w:hAnsiTheme="minorHAnsi" w:cstheme="minorHAnsi"/>
-          <w:b/>
-          <w:sz w:val="22"/>
-        </w:rPr>
-      </w:pPr>
-      <w:r>
-        <w:rPr>
-          <w:rFonts w:asciiTheme="minorHAnsi" w:hAnsiTheme="minorHAnsi" w:cstheme="minorHAnsi"/>
-          <w:b/>
-          <w:sz w:val="22"/>
+          <w:rFonts w:ascii="Calibri" w:hAnsi="Calibri" w:cs="Calibri" w:asciiTheme="minorAscii" w:hAnsiTheme="minorAscii" w:cstheme="minorAscii"/>
+          <w:b w:val="1"/>
+          <w:bCs w:val="1"/>
+          <w:sz w:val="22"/>
+          <w:szCs w:val="22"/>
+        </w:rPr>
+      </w:pPr>
+      <w:r>
+        <w:rPr>
+          <w:rFonts w:ascii="Calibri" w:hAnsi="Calibri" w:cs="Calibri" w:asciiTheme="minorAscii" w:hAnsiTheme="minorAscii" w:cstheme="minorAscii"/>
+          <w:b w:val="1"/>
+          <w:bCs w:val="1"/>
+          <w:sz w:val="22"/>
+          <w:szCs w:val="22"/>
         </w:rPr>
         <w:t>Freelancer</w:t>
       </w:r>
       <w:r>
         <w:rPr>
-          <w:rFonts w:asciiTheme="minorHAnsi" w:hAnsiTheme="minorHAnsi" w:cstheme="minorHAnsi"/>
-          <w:b/>
-          <w:sz w:val="22"/>
+          <w:rFonts w:ascii="Calibri" w:hAnsi="Calibri" w:cs="Calibri" w:asciiTheme="minorAscii" w:hAnsiTheme="minorAscii" w:cstheme="minorAscii"/>
+          <w:b w:val="1"/>
+          <w:bCs w:val="1"/>
+          <w:sz w:val="22"/>
+          <w:szCs w:val="22"/>
+        </w:rPr>
+        <w:t>,</w:t>
+      </w:r>
+      <w:r>
+        <w:rPr>
+          <w:rFonts w:ascii="Calibri" w:hAnsi="Calibri" w:cs="Calibri" w:asciiTheme="minorAscii" w:hAnsiTheme="minorAscii" w:cstheme="minorAscii"/>
+          <w:b w:val="1"/>
+          <w:bCs w:val="1"/>
+          <w:sz w:val="22"/>
+          <w:szCs w:val="22"/>
         </w:rPr>
         <w:t xml:space="preserve"> </w:t>
+      </w:r>
+      <w:r>
+        <w:rPr>
+          <w:rFonts w:ascii="Calibri" w:hAnsi="Calibri" w:cs="Calibri" w:asciiTheme="minorAscii" w:hAnsiTheme="minorAscii" w:cstheme="minorAscii"/>
+          <w:b w:val="1"/>
+          <w:bCs w:val="1"/>
+          <w:sz w:val="22"/>
+          <w:szCs w:val="22"/>
+        </w:rPr>
+        <w:t>Role</w:t>
+      </w:r>
+      <w:r>
+        <w:rPr>
+          <w:rFonts w:ascii="Calibri" w:hAnsi="Calibri" w:cs="Calibri" w:asciiTheme="minorAscii" w:hAnsiTheme="minorAscii" w:cstheme="minorAscii"/>
+          <w:b w:val="1"/>
+          <w:bCs w:val="1"/>
+          <w:sz w:val="22"/>
+          <w:szCs w:val="22"/>
+        </w:rPr>
+        <w:t>:</w:t>
+      </w:r>
+      <w:r>
+        <w:rPr>
+          <w:rFonts w:ascii="Calibri" w:hAnsi="Calibri" w:cs="Calibri" w:asciiTheme="minorAscii" w:hAnsiTheme="minorAscii" w:cstheme="minorAscii"/>
+          <w:b w:val="1"/>
+          <w:bCs w:val="1"/>
+          <w:sz w:val="22"/>
+          <w:szCs w:val="22"/>
+        </w:rPr>
+        <w:t xml:space="preserve"> tester</w:t>
       </w:r>
     </w:p>
     <w:p>
@@ -1112,83 +1321,94 @@
         <w:ind w:hanging="161"/>
         <w:jc w:val="both"/>
         <w:rPr>
-          <w:rFonts w:asciiTheme="minorHAnsi" w:hAnsiTheme="minorHAnsi" w:cstheme="minorHAnsi"/>
-          <w:sz w:val="22"/>
-        </w:rPr>
-      </w:pPr>
-      <w:r>
-        <w:rPr>
-          <w:rFonts w:asciiTheme="minorHAnsi" w:hAnsiTheme="minorHAnsi" w:cstheme="minorHAnsi"/>
-          <w:sz w:val="22"/>
+          <w:rFonts w:ascii="Calibri" w:hAnsi="Calibri" w:cs="Calibri" w:asciiTheme="minorAscii" w:hAnsiTheme="minorAscii" w:cstheme="minorAscii"/>
+          <w:sz w:val="22"/>
+          <w:szCs w:val="22"/>
+        </w:rPr>
+      </w:pPr>
+      <w:r>
+        <w:rPr>
+          <w:rFonts w:ascii="Calibri" w:hAnsi="Calibri" w:cs="Calibri" w:asciiTheme="minorAscii" w:hAnsiTheme="minorAscii" w:cstheme="minorAscii"/>
+          <w:sz w:val="22"/>
+          <w:szCs w:val="22"/>
         </w:rPr>
         <w:t>Worked on various test cycle</w:t>
       </w:r>
       <w:r>
         <w:rPr>
-          <w:rFonts w:asciiTheme="minorHAnsi" w:hAnsiTheme="minorHAnsi" w:cstheme="minorHAnsi"/>
-          <w:sz w:val="22"/>
+          <w:rFonts w:ascii="Calibri" w:hAnsi="Calibri" w:cs="Calibri" w:asciiTheme="minorAscii" w:hAnsiTheme="minorAscii" w:cstheme="minorAscii"/>
+          <w:sz w:val="22"/>
+          <w:szCs w:val="22"/>
         </w:rPr>
         <w:t xml:space="preserve">, performed mobile </w:t>
       </w:r>
       <w:r>
         <w:rPr>
-          <w:rFonts w:asciiTheme="minorHAnsi" w:hAnsiTheme="minorHAnsi" w:cstheme="minorHAnsi"/>
-          <w:sz w:val="22"/>
+          <w:rFonts w:ascii="Calibri" w:hAnsi="Calibri" w:cs="Calibri" w:asciiTheme="minorAscii" w:hAnsiTheme="minorAscii" w:cstheme="minorAscii"/>
+          <w:sz w:val="22"/>
+          <w:szCs w:val="22"/>
         </w:rPr>
         <w:t>testing on android, iOS devices, w</w:t>
       </w:r>
       <w:r>
         <w:rPr>
-          <w:rFonts w:asciiTheme="minorHAnsi" w:hAnsiTheme="minorHAnsi" w:cstheme="minorHAnsi"/>
-          <w:sz w:val="22"/>
+          <w:rFonts w:ascii="Calibri" w:hAnsi="Calibri" w:cs="Calibri" w:asciiTheme="minorAscii" w:hAnsiTheme="minorAscii" w:cstheme="minorAscii"/>
+          <w:sz w:val="22"/>
+          <w:szCs w:val="22"/>
         </w:rPr>
         <w:t xml:space="preserve">eb application testing </w:t>
       </w:r>
       <w:r>
         <w:rPr>
-          <w:rFonts w:asciiTheme="minorHAnsi" w:hAnsiTheme="minorHAnsi" w:cstheme="minorHAnsi"/>
-          <w:sz w:val="22"/>
+          <w:rFonts w:ascii="Calibri" w:hAnsi="Calibri" w:cs="Calibri" w:asciiTheme="minorAscii" w:hAnsiTheme="minorAscii" w:cstheme="minorAscii"/>
+          <w:sz w:val="22"/>
+          <w:szCs w:val="22"/>
         </w:rPr>
         <w:t>on</w:t>
       </w:r>
       <w:r>
         <w:rPr>
-          <w:rFonts w:asciiTheme="minorHAnsi" w:hAnsiTheme="minorHAnsi" w:cstheme="minorHAnsi"/>
-          <w:sz w:val="22"/>
+          <w:rFonts w:ascii="Calibri" w:hAnsi="Calibri" w:cs="Calibri" w:asciiTheme="minorAscii" w:hAnsiTheme="minorAscii" w:cstheme="minorAscii"/>
+          <w:sz w:val="22"/>
+          <w:szCs w:val="22"/>
         </w:rPr>
         <w:t xml:space="preserve"> different br</w:t>
       </w:r>
       <w:r>
         <w:rPr>
-          <w:rFonts w:asciiTheme="minorHAnsi" w:hAnsiTheme="minorHAnsi" w:cstheme="minorHAnsi"/>
-          <w:sz w:val="22"/>
+          <w:rFonts w:ascii="Calibri" w:hAnsi="Calibri" w:cs="Calibri" w:asciiTheme="minorAscii" w:hAnsiTheme="minorAscii" w:cstheme="minorAscii"/>
+          <w:sz w:val="22"/>
+          <w:szCs w:val="22"/>
         </w:rPr>
         <w:t>owsers,</w:t>
       </w:r>
       <w:r>
         <w:rPr>
-          <w:rFonts w:asciiTheme="minorHAnsi" w:hAnsiTheme="minorHAnsi" w:cstheme="minorHAnsi"/>
-          <w:sz w:val="22"/>
+          <w:rFonts w:ascii="Calibri" w:hAnsi="Calibri" w:cs="Calibri" w:asciiTheme="minorAscii" w:hAnsiTheme="minorAscii" w:cstheme="minorAscii"/>
+          <w:sz w:val="22"/>
+          <w:szCs w:val="22"/>
         </w:rPr>
         <w:t xml:space="preserve"> </w:t>
       </w:r>
       <w:r>
         <w:rPr>
-          <w:rFonts w:asciiTheme="minorHAnsi" w:hAnsiTheme="minorHAnsi" w:cstheme="minorHAnsi"/>
-          <w:sz w:val="22"/>
+          <w:rFonts w:ascii="Calibri" w:hAnsi="Calibri" w:cs="Calibri" w:asciiTheme="minorAscii" w:hAnsiTheme="minorAscii" w:cstheme="minorAscii"/>
+          <w:sz w:val="22"/>
+          <w:szCs w:val="22"/>
         </w:rPr>
         <w:t>reported bugs and</w:t>
       </w:r>
       <w:r>
         <w:rPr>
-          <w:rFonts w:asciiTheme="minorHAnsi" w:hAnsiTheme="minorHAnsi" w:cstheme="minorHAnsi"/>
-          <w:sz w:val="22"/>
+          <w:rFonts w:ascii="Calibri" w:hAnsi="Calibri" w:cs="Calibri" w:asciiTheme="minorAscii" w:hAnsiTheme="minorAscii" w:cstheme="minorAscii"/>
+          <w:sz w:val="22"/>
+          <w:szCs w:val="22"/>
         </w:rPr>
         <w:t xml:space="preserve"> reviewed fix successfully.</w:t>
       </w:r>
     </w:p>
     <w:p/>
-    <w:p>
+    <w:p w14:noSpellErr="1">
       <w:pPr>
         <w:tabs>
           <w:tab w:val="center" w:pos="2895"/>
@@ -1203,16 +1423,20 @@
         <w:spacing w:after="0" w:line="249" w:lineRule="auto"/>
         <w:ind w:left="-15" w:firstLine="0"/>
         <w:rPr>
-          <w:rFonts w:asciiTheme="minorHAnsi" w:hAnsiTheme="minorHAnsi" w:cstheme="minorHAnsi"/>
-          <w:b/>
-          <w:sz w:val="22"/>
-        </w:rPr>
-      </w:pPr>
-      <w:r>
-        <w:rPr>
-          <w:rFonts w:asciiTheme="minorHAnsi" w:hAnsiTheme="minorHAnsi" w:cstheme="minorHAnsi"/>
-          <w:b/>
-          <w:sz w:val="22"/>
+          <w:rFonts w:ascii="Calibri" w:hAnsi="Calibri" w:cs="Calibri" w:asciiTheme="minorAscii" w:hAnsiTheme="minorAscii" w:cstheme="minorAscii"/>
+          <w:b w:val="1"/>
+          <w:bCs w:val="1"/>
+          <w:sz w:val="22"/>
+          <w:szCs w:val="22"/>
+        </w:rPr>
+      </w:pPr>
+      <w:r>
+        <w:rPr>
+          <w:rFonts w:ascii="Calibri" w:hAnsi="Calibri" w:cs="Calibri" w:asciiTheme="minorAscii" w:hAnsiTheme="minorAscii" w:cstheme="minorAscii"/>
+          <w:b w:val="1"/>
+          <w:bCs w:val="1"/>
+          <w:sz w:val="22"/>
+          <w:szCs w:val="22"/>
         </w:rPr>
         <w:t>Software Testing Help</w:t>
       </w:r>
@@ -1226,9 +1450,11 @@
       </w:r>
       <w:r>
         <w:rPr>
-          <w:rFonts w:asciiTheme="minorHAnsi" w:hAnsiTheme="minorHAnsi" w:cstheme="minorHAnsi"/>
-          <w:b/>
-          <w:sz w:val="22"/>
+          <w:rFonts w:ascii="Calibri" w:hAnsi="Calibri" w:cs="Calibri" w:asciiTheme="minorAscii" w:hAnsiTheme="minorAscii" w:cstheme="minorAscii"/>
+          <w:b w:val="1"/>
+          <w:bCs w:val="1"/>
+          <w:sz w:val="22"/>
+          <w:szCs w:val="22"/>
         </w:rPr>
         <w:t xml:space="preserve"> </w:t>
       </w:r>
@@ -1242,25 +1468,31 @@
       </w:r>
       <w:r>
         <w:rPr>
-          <w:rFonts w:asciiTheme="minorHAnsi" w:hAnsiTheme="minorHAnsi" w:cstheme="minorHAnsi"/>
-          <w:b/>
-          <w:sz w:val="22"/>
+          <w:rFonts w:ascii="Calibri" w:hAnsi="Calibri" w:cs="Calibri" w:asciiTheme="minorAscii" w:hAnsiTheme="minorAscii" w:cstheme="minorAscii"/>
+          <w:b w:val="1"/>
+          <w:bCs w:val="1"/>
+          <w:sz w:val="22"/>
+          <w:szCs w:val="22"/>
         </w:rPr>
         <w:t xml:space="preserve"> </w:t>
       </w:r>
       <w:r>
         <w:rPr>
-          <w:rFonts w:asciiTheme="minorHAnsi" w:hAnsiTheme="minorHAnsi" w:cstheme="minorHAnsi"/>
-          <w:b/>
-          <w:sz w:val="22"/>
+          <w:rFonts w:ascii="Calibri" w:hAnsi="Calibri" w:cs="Calibri" w:asciiTheme="minorAscii" w:hAnsiTheme="minorAscii" w:cstheme="minorAscii"/>
+          <w:b w:val="1"/>
+          <w:bCs w:val="1"/>
+          <w:sz w:val="22"/>
+          <w:szCs w:val="22"/>
         </w:rPr>
         <w:t xml:space="preserve">                            </w:t>
       </w:r>
       <w:r>
         <w:rPr>
-          <w:rFonts w:asciiTheme="minorHAnsi" w:hAnsiTheme="minorHAnsi" w:cstheme="minorHAnsi"/>
-          <w:b/>
-          <w:sz w:val="22"/>
+          <w:rFonts w:ascii="Calibri" w:hAnsi="Calibri" w:cs="Calibri" w:asciiTheme="minorAscii" w:hAnsiTheme="minorAscii" w:cstheme="minorAscii"/>
+          <w:b w:val="1"/>
+          <w:bCs w:val="1"/>
+          <w:sz w:val="22"/>
+          <w:szCs w:val="22"/>
         </w:rPr>
         <w:t xml:space="preserve"> </w:t>
       </w:r>
@@ -1290,77 +1522,158 @@
       </w:r>
       <w:r>
         <w:rPr>
-          <w:rFonts w:asciiTheme="minorHAnsi" w:hAnsiTheme="minorHAnsi" w:cstheme="minorHAnsi"/>
-          <w:b/>
-          <w:sz w:val="22"/>
+          <w:rFonts w:ascii="Calibri" w:hAnsi="Calibri" w:cs="Calibri" w:asciiTheme="minorAscii" w:hAnsiTheme="minorAscii" w:cstheme="minorAscii"/>
+          <w:b w:val="1"/>
+          <w:bCs w:val="1"/>
+          <w:sz w:val="22"/>
+          <w:szCs w:val="22"/>
         </w:rPr>
         <w:t xml:space="preserve">       </w:t>
       </w:r>
       <w:r>
         <w:rPr>
-          <w:rFonts w:asciiTheme="minorHAnsi" w:hAnsiTheme="minorHAnsi" w:cstheme="minorHAnsi"/>
-          <w:b/>
-          <w:sz w:val="22"/>
+          <w:rFonts w:ascii="Calibri" w:hAnsi="Calibri" w:cs="Calibri" w:asciiTheme="minorAscii" w:hAnsiTheme="minorAscii" w:cstheme="minorAscii"/>
+          <w:b w:val="1"/>
+          <w:bCs w:val="1"/>
+          <w:sz w:val="22"/>
+          <w:szCs w:val="22"/>
         </w:rPr>
         <w:t xml:space="preserve">  </w:t>
       </w:r>
       <w:r>
         <w:rPr>
-          <w:rFonts w:asciiTheme="minorHAnsi" w:hAnsiTheme="minorHAnsi" w:cstheme="minorHAnsi"/>
-          <w:b/>
-          <w:sz w:val="22"/>
+          <w:rFonts w:ascii="Calibri" w:hAnsi="Calibri" w:cs="Calibri" w:asciiTheme="minorAscii" w:hAnsiTheme="minorAscii" w:cstheme="minorAscii"/>
+          <w:b w:val="1"/>
+          <w:bCs w:val="1"/>
+          <w:sz w:val="22"/>
+          <w:szCs w:val="22"/>
         </w:rPr>
         <w:t xml:space="preserve"> </w:t>
       </w:r>
       <w:r>
         <w:rPr>
-          <w:rFonts w:asciiTheme="minorHAnsi" w:hAnsiTheme="minorHAnsi" w:cstheme="minorHAnsi"/>
-          <w:b/>
-          <w:sz w:val="22"/>
+          <w:rFonts w:ascii="Calibri" w:hAnsi="Calibri" w:cs="Calibri" w:asciiTheme="minorAscii" w:hAnsiTheme="minorAscii" w:cstheme="minorAscii"/>
+          <w:b w:val="1"/>
+          <w:bCs w:val="1"/>
+          <w:sz w:val="22"/>
+          <w:szCs w:val="22"/>
         </w:rPr>
         <w:t xml:space="preserve">     </w:t>
       </w:r>
       <w:r>
         <w:rPr>
-          <w:rFonts w:asciiTheme="minorHAnsi" w:hAnsiTheme="minorHAnsi" w:cstheme="minorHAnsi"/>
-          <w:b/>
-          <w:sz w:val="22"/>
+          <w:rFonts w:ascii="Calibri" w:hAnsi="Calibri" w:cs="Calibri" w:asciiTheme="minorAscii" w:hAnsiTheme="minorAscii" w:cstheme="minorAscii"/>
+          <w:b w:val="1"/>
+          <w:bCs w:val="1"/>
+          <w:sz w:val="22"/>
+          <w:szCs w:val="22"/>
+        </w:rPr>
+        <w:t xml:space="preserve">                                                         </w:t>
+      </w:r>
+      <w:r>
+        <w:rPr>
+          <w:rFonts w:ascii="Calibri" w:hAnsi="Calibri" w:cs="Calibri" w:asciiTheme="minorAscii" w:hAnsiTheme="minorAscii" w:cstheme="minorAscii"/>
+          <w:b w:val="1"/>
+          <w:bCs w:val="1"/>
+          <w:sz w:val="22"/>
+          <w:szCs w:val="22"/>
+        </w:rPr>
+        <w:t xml:space="preserve"> </w:t>
+      </w:r>
+      <w:r>
+        <w:rPr>
+          <w:rFonts w:ascii="Calibri" w:hAnsi="Calibri" w:cs="Calibri" w:asciiTheme="minorAscii" w:hAnsiTheme="minorAscii" w:cstheme="minorAscii"/>
+          <w:b w:val="1"/>
+          <w:bCs w:val="1"/>
+          <w:sz w:val="22"/>
+          <w:szCs w:val="22"/>
+        </w:rPr>
+        <w:t xml:space="preserve"> </w:t>
+      </w:r>
+      <w:r>
+        <w:rPr>
+          <w:rFonts w:ascii="Calibri" w:hAnsi="Calibri" w:cs="Calibri" w:asciiTheme="minorAscii" w:hAnsiTheme="minorAscii" w:cstheme="minorAscii"/>
+          <w:b w:val="1"/>
+          <w:bCs w:val="1"/>
+          <w:sz w:val="22"/>
+          <w:szCs w:val="22"/>
         </w:rPr>
         <w:t>Octo</w:t>
       </w:r>
       <w:r>
         <w:rPr>
-          <w:rFonts w:asciiTheme="minorHAnsi" w:hAnsiTheme="minorHAnsi" w:cstheme="minorHAnsi"/>
-          <w:b/>
-          <w:sz w:val="22"/>
-        </w:rPr>
-        <w:t xml:space="preserve">ber 2016 – January 2017 </w:t>
-      </w:r>
-      <w:r>
-        <w:rPr>
-          <w:rFonts w:asciiTheme="minorHAnsi" w:hAnsiTheme="minorHAnsi" w:cstheme="minorHAnsi"/>
-          <w:b/>
-          <w:sz w:val="22"/>
+          <w:rFonts w:ascii="Calibri" w:hAnsi="Calibri" w:cs="Calibri" w:asciiTheme="minorAscii" w:hAnsiTheme="minorAscii" w:cstheme="minorAscii"/>
+          <w:b w:val="1"/>
+          <w:bCs w:val="1"/>
+          <w:sz w:val="22"/>
+          <w:szCs w:val="22"/>
+        </w:rPr>
+        <w:t xml:space="preserve">ber 2016 – January 2017</w:t>
+      </w:r>
+    </w:p>
+    <w:p w14:noSpellErr="1">
+      <w:pPr>
+        <w:tabs>
+          <w:tab w:val="center" w:pos="2895"/>
+          <w:tab w:val="center" w:pos="3615"/>
+          <w:tab w:val="center" w:pos="4335"/>
+          <w:tab w:val="center" w:pos="5055"/>
+          <w:tab w:val="center" w:pos="5776"/>
+          <w:tab w:val="center" w:pos="6496"/>
+          <w:tab w:val="center" w:pos="7216"/>
+          <w:tab w:val="right" w:pos="10117"/>
+        </w:tabs>
+        <w:spacing w:after="0" w:line="249" w:lineRule="auto"/>
+        <w:ind w:left="-15" w:firstLine="0"/>
+        <w:rPr>
+          <w:rFonts w:ascii="Calibri" w:hAnsi="Calibri" w:cs="Calibri" w:asciiTheme="minorAscii" w:hAnsiTheme="minorAscii" w:cstheme="minorAscii"/>
+          <w:b w:val="1"/>
+          <w:bCs w:val="1"/>
+          <w:sz w:val="22"/>
+          <w:szCs w:val="22"/>
+        </w:rPr>
+      </w:pPr>
+      <w:r>
+        <w:rPr>
+          <w:rFonts w:ascii="Calibri" w:hAnsi="Calibri" w:cs="Calibri" w:asciiTheme="minorAscii" w:hAnsiTheme="minorAscii" w:cstheme="minorAscii"/>
+          <w:b w:val="1"/>
+          <w:bCs w:val="1"/>
+          <w:sz w:val="22"/>
+          <w:szCs w:val="22"/>
         </w:rPr>
         <w:t xml:space="preserve">Project: </w:t>
       </w:r>
-      <w:hyperlink w:history="1" r:id="rId7">
+      <w:hyperlink w:history="1" r:id="R8a3025ff7a8f41c4">
         <w:r>
           <w:rPr>
-            <w:rFonts w:asciiTheme="minorHAnsi" w:hAnsiTheme="minorHAnsi" w:cstheme="minorHAnsi"/>
-            <w:b/>
+            <w:rFonts w:ascii="Calibri" w:hAnsi="Calibri" w:cs="Calibri" w:asciiTheme="minorAscii" w:hAnsiTheme="minorAscii" w:cstheme="minorAscii"/>
+            <w:b w:val="1"/>
+            <w:bCs w:val="1"/>
             <w:sz w:val="22"/>
+            <w:szCs w:val="22"/>
           </w:rPr>
           <w:t>http://www.carguruji.com/shop/</w:t>
         </w:r>
       </w:hyperlink>
       <w:r>
         <w:rPr>
-          <w:rFonts w:asciiTheme="minorHAnsi" w:hAnsiTheme="minorHAnsi" w:cstheme="minorHAnsi"/>
-          <w:b/>
-          <w:sz w:val="22"/>
-        </w:rPr>
-        <w:t xml:space="preserve">                  </w:t>
+          <w:rFonts w:ascii="Calibri" w:hAnsi="Calibri" w:cs="Calibri" w:asciiTheme="minorAscii" w:hAnsiTheme="minorAscii" w:cstheme="minorAscii"/>
+          <w:b w:val="1"/>
+          <w:bCs w:val="1"/>
+          <w:sz w:val="22"/>
+          <w:szCs w:val="22"/>
+        </w:rPr>
+        <w:t xml:space="preserve">  </w:t>
+      </w:r>
+      <w:r>
+        <w:rPr>
+          <w:rFonts w:ascii="Calibri" w:hAnsi="Calibri" w:cs="Calibri" w:asciiTheme="minorAscii" w:hAnsiTheme="minorAscii" w:cstheme="minorAscii"/>
+          <w:b w:val="1"/>
+          <w:bCs w:val="1"/>
+          <w:sz w:val="22"/>
+          <w:szCs w:val="22"/>
+        </w:rPr>
+        <w:t xml:space="preserve">             </w:t>
       </w:r>
     </w:p>
     <w:p>
@@ -1638,7 +1951,7 @@
         <w:t>elenium.</w:t>
       </w:r>
     </w:p>
-    <w:p>
+    <w:p w14:noSpellErr="1">
       <w:pPr>
         <w:numPr>
           <w:ilvl w:val="0"/>
@@ -1648,26 +1961,32 @@
         <w:ind w:hanging="161"/>
         <w:jc w:val="both"/>
         <w:rPr>
-          <w:rFonts w:asciiTheme="minorHAnsi" w:hAnsiTheme="minorHAnsi" w:cstheme="minorHAnsi"/>
-          <w:sz w:val="22"/>
-        </w:rPr>
-      </w:pPr>
-      <w:r>
-        <w:rPr>
-          <w:rFonts w:asciiTheme="minorHAnsi" w:hAnsiTheme="minorHAnsi" w:cstheme="minorHAnsi"/>
-          <w:sz w:val="22"/>
+          <w:rFonts w:ascii="Calibri" w:hAnsi="Calibri" w:cs="Calibri" w:asciiTheme="minorAscii" w:hAnsiTheme="minorAscii" w:cstheme="minorAscii"/>
+          <w:sz w:val="22"/>
+          <w:szCs w:val="22"/>
+        </w:rPr>
+      </w:pPr>
+      <w:r>
+        <w:rPr>
+          <w:rFonts w:ascii="Calibri" w:hAnsi="Calibri" w:cs="Calibri" w:asciiTheme="minorAscii" w:hAnsiTheme="minorAscii" w:cstheme="minorAscii"/>
+          <w:sz w:val="22"/>
+          <w:szCs w:val="22"/>
           <w:shd w:val="clear" w:color="auto" w:fill="FFFFFF"/>
         </w:rPr>
         <w:t>Implemented Page Object Model for various scenarios.</w:t>
       </w:r>
-    </w:p>
-    <w:p>
-      <w:pPr>
+      <w:proofErr w:type="gramStart"/>
+      <w:proofErr w:type="gramEnd"/>
+    </w:p>
+    <w:p>
+      <w:pPr>
+        <w:pStyle w:val="Normal"/>
         <w:spacing w:after="0"/>
         <w:ind w:left="0" w:firstLine="0"/>
         <w:rPr>
-          <w:rFonts w:asciiTheme="minorHAnsi" w:hAnsiTheme="minorHAnsi" w:cstheme="minorHAnsi"/>
-          <w:sz w:val="22"/>
+          <w:rFonts w:ascii="Calibri" w:hAnsi="Calibri" w:cs="Calibri" w:asciiTheme="minorAscii" w:hAnsiTheme="minorAscii" w:cstheme="minorAscii"/>
+          <w:sz w:val="22"/>
+          <w:szCs w:val="22"/>
         </w:rPr>
       </w:pPr>
     </w:p>
@@ -1677,6 +1996,62 @@
         <w:ind w:left="-5"/>
         <w:jc w:val="both"/>
         <w:rPr>
+          <w:rFonts w:ascii="Calibri" w:hAnsi="Calibri" w:cs="Calibri" w:asciiTheme="minorAscii" w:hAnsiTheme="minorAscii" w:cstheme="minorAscii"/>
+          <w:b w:val="1"/>
+          <w:bCs w:val="1"/>
+          <w:sz w:val="22"/>
+          <w:szCs w:val="22"/>
+        </w:rPr>
+      </w:pPr>
+    </w:p>
+    <w:p>
+      <w:pPr>
+        <w:spacing w:after="0" w:line="249" w:lineRule="auto"/>
+        <w:ind w:left="-5"/>
+        <w:jc w:val="both"/>
+        <w:rPr>
+          <w:rFonts w:ascii="Calibri" w:hAnsi="Calibri" w:cs="Calibri" w:asciiTheme="minorAscii" w:hAnsiTheme="minorAscii" w:cstheme="minorAscii"/>
+          <w:b w:val="1"/>
+          <w:bCs w:val="1"/>
+          <w:sz w:val="22"/>
+          <w:szCs w:val="22"/>
+        </w:rPr>
+      </w:pPr>
+    </w:p>
+    <w:p>
+      <w:pPr>
+        <w:spacing w:after="0" w:line="249" w:lineRule="auto"/>
+        <w:ind w:left="-5"/>
+        <w:jc w:val="both"/>
+        <w:rPr>
+          <w:rFonts w:ascii="Calibri" w:hAnsi="Calibri" w:cs="Calibri" w:asciiTheme="minorAscii" w:hAnsiTheme="minorAscii" w:cstheme="minorAscii"/>
+          <w:b w:val="1"/>
+          <w:bCs w:val="1"/>
+          <w:sz w:val="22"/>
+          <w:szCs w:val="22"/>
+        </w:rPr>
+      </w:pPr>
+    </w:p>
+    <w:p>
+      <w:pPr>
+        <w:spacing w:after="0" w:line="249" w:lineRule="auto"/>
+        <w:ind w:left="-5"/>
+        <w:jc w:val="both"/>
+        <w:rPr>
+          <w:rFonts w:ascii="Calibri" w:hAnsi="Calibri" w:cs="Calibri" w:asciiTheme="minorAscii" w:hAnsiTheme="minorAscii" w:cstheme="minorAscii"/>
+          <w:b w:val="1"/>
+          <w:bCs w:val="1"/>
+          <w:sz w:val="22"/>
+          <w:szCs w:val="22"/>
+        </w:rPr>
+      </w:pPr>
+    </w:p>
+    <w:p>
+      <w:pPr>
+        <w:spacing w:after="0" w:line="249" w:lineRule="auto"/>
+        <w:ind w:left="-5"/>
+        <w:jc w:val="both"/>
+        <w:rPr>
           <w:rFonts w:asciiTheme="minorHAnsi" w:hAnsiTheme="minorHAnsi" w:cstheme="minorHAnsi"/>
           <w:sz w:val="22"/>
         </w:rPr>
@@ -1700,7 +2075,7 @@
         <w:t xml:space="preserve"> Technologies, Client: Microsoft</w:t>
       </w:r>
     </w:p>
-    <w:p>
+    <w:p w14:noSpellErr="1">
       <w:pPr>
         <w:tabs>
           <w:tab w:val="center" w:pos="2895"/>
@@ -1716,16 +2091,20 @@
         <w:ind w:left="-15" w:firstLine="0"/>
         <w:jc w:val="both"/>
         <w:rPr>
-          <w:rFonts w:asciiTheme="minorHAnsi" w:hAnsiTheme="minorHAnsi" w:cstheme="minorHAnsi"/>
-          <w:b/>
-          <w:sz w:val="22"/>
-        </w:rPr>
-      </w:pPr>
-      <w:r>
-        <w:rPr>
-          <w:rFonts w:asciiTheme="minorHAnsi" w:hAnsiTheme="minorHAnsi" w:cstheme="minorHAnsi"/>
-          <w:b/>
-          <w:sz w:val="22"/>
+          <w:rFonts w:ascii="Calibri" w:hAnsi="Calibri" w:cs="Calibri" w:asciiTheme="minorAscii" w:hAnsiTheme="minorAscii" w:cstheme="minorAscii"/>
+          <w:b w:val="1"/>
+          <w:bCs w:val="1"/>
+          <w:sz w:val="22"/>
+          <w:szCs w:val="22"/>
+        </w:rPr>
+      </w:pPr>
+      <w:r>
+        <w:rPr>
+          <w:rFonts w:ascii="Calibri" w:hAnsi="Calibri" w:cs="Calibri" w:asciiTheme="minorAscii" w:hAnsiTheme="minorAscii" w:cstheme="minorAscii"/>
+          <w:b w:val="1"/>
+          <w:bCs w:val="1"/>
+          <w:sz w:val="22"/>
+          <w:szCs w:val="22"/>
         </w:rPr>
         <w:t>Speech Recognition Tester</w:t>
       </w:r>
@@ -1779,9 +2158,11 @@
       </w:r>
       <w:r>
         <w:rPr>
-          <w:rFonts w:asciiTheme="minorHAnsi" w:hAnsiTheme="minorHAnsi" w:cstheme="minorHAnsi"/>
-          <w:b/>
-          <w:sz w:val="22"/>
+          <w:rFonts w:ascii="Calibri" w:hAnsi="Calibri" w:cs="Calibri" w:asciiTheme="minorAscii" w:hAnsiTheme="minorAscii" w:cstheme="minorAscii"/>
+          <w:b w:val="1"/>
+          <w:bCs w:val="1"/>
+          <w:sz w:val="22"/>
+          <w:szCs w:val="22"/>
         </w:rPr>
         <w:t xml:space="preserve"> </w:t>
       </w:r>
@@ -1795,9 +2176,11 @@
       </w:r>
       <w:r>
         <w:rPr>
-          <w:rFonts w:asciiTheme="minorHAnsi" w:hAnsiTheme="minorHAnsi" w:cstheme="minorHAnsi"/>
-          <w:b/>
-          <w:sz w:val="22"/>
+          <w:rFonts w:ascii="Calibri" w:hAnsi="Calibri" w:cs="Calibri" w:asciiTheme="minorAscii" w:hAnsiTheme="minorAscii" w:cstheme="minorAscii"/>
+          <w:b w:val="1"/>
+          <w:bCs w:val="1"/>
+          <w:sz w:val="22"/>
+          <w:szCs w:val="22"/>
         </w:rPr>
         <w:t xml:space="preserve"> </w:t>
       </w:r>
@@ -1811,17 +2194,51 @@
       </w:r>
       <w:r>
         <w:rPr>
-          <w:rFonts w:asciiTheme="minorHAnsi" w:hAnsiTheme="minorHAnsi" w:cstheme="minorHAnsi"/>
-          <w:b/>
-          <w:sz w:val="22"/>
+          <w:rFonts w:ascii="Calibri" w:hAnsi="Calibri" w:cs="Calibri" w:asciiTheme="minorAscii" w:hAnsiTheme="minorAscii" w:cstheme="minorAscii"/>
+          <w:b w:val="1"/>
+          <w:bCs w:val="1"/>
+          <w:sz w:val="22"/>
+          <w:szCs w:val="22"/>
         </w:rPr>
         <w:t xml:space="preserve">   </w:t>
       </w:r>
       <w:r>
         <w:rPr>
-          <w:rFonts w:asciiTheme="minorHAnsi" w:hAnsiTheme="minorHAnsi" w:cstheme="minorHAnsi"/>
-          <w:b/>
-          <w:sz w:val="22"/>
+          <w:rFonts w:ascii="Calibri" w:hAnsi="Calibri" w:cs="Calibri" w:asciiTheme="minorAscii" w:hAnsiTheme="minorAscii" w:cstheme="minorAscii"/>
+          <w:b w:val="1"/>
+          <w:bCs w:val="1"/>
+          <w:sz w:val="22"/>
+          <w:szCs w:val="22"/>
+        </w:rPr>
+        <w:t xml:space="preserve">                                                                                                        </w:t>
+      </w:r>
+      <w:r>
+        <w:rPr>
+          <w:rFonts w:ascii="Calibri" w:hAnsi="Calibri" w:cs="Calibri" w:asciiTheme="minorAscii" w:hAnsiTheme="minorAscii" w:cstheme="minorAscii"/>
+          <w:b w:val="1"/>
+          <w:bCs w:val="1"/>
+          <w:sz w:val="22"/>
+          <w:szCs w:val="22"/>
+        </w:rPr>
+        <w:t xml:space="preserve"> </w:t>
+      </w:r>
+      <w:r>
+        <w:rPr>
+          <w:rFonts w:ascii="Calibri" w:hAnsi="Calibri" w:cs="Calibri" w:asciiTheme="minorAscii" w:hAnsiTheme="minorAscii" w:cstheme="minorAscii"/>
+          <w:b w:val="1"/>
+          <w:bCs w:val="1"/>
+          <w:sz w:val="22"/>
+          <w:szCs w:val="22"/>
+        </w:rPr>
+        <w:t xml:space="preserve"> </w:t>
+      </w:r>
+      <w:r>
+        <w:rPr>
+          <w:rFonts w:ascii="Calibri" w:hAnsi="Calibri" w:cs="Calibri" w:asciiTheme="minorAscii" w:hAnsiTheme="minorAscii" w:cstheme="minorAscii"/>
+          <w:b w:val="1"/>
+          <w:bCs w:val="1"/>
+          <w:sz w:val="22"/>
+          <w:szCs w:val="22"/>
         </w:rPr>
         <w:t>Feb, 2015 – July, 2015</w:t>
       </w:r>
@@ -1958,17 +2375,6 @@
           <w:sz w:val="22"/>
         </w:rPr>
       </w:pPr>
-    </w:p>
-    <w:p>
-      <w:pPr>
-        <w:spacing w:after="0"/>
-        <w:rPr>
-          <w:rFonts w:asciiTheme="minorHAnsi" w:hAnsiTheme="minorHAnsi" w:cstheme="minorHAnsi"/>
-          <w:sz w:val="22"/>
-        </w:rPr>
-      </w:pPr>
-      <w:bookmarkStart w:name="_GoBack" w:id="1"/>
-      <w:bookmarkEnd w:id="1"/>
     </w:p>
     <w:p>
       <w:pPr>
@@ -1991,8 +2397,73 @@
           <w:sz w:val="22"/>
         </w:rPr>
       </w:pPr>
-    </w:p>
-    <w:p>
+      <w:r>
+        <w:rPr>
+          <w:rFonts w:asciiTheme="minorHAnsi" w:hAnsiTheme="minorHAnsi" w:cstheme="minorHAnsi"/>
+          <w:b/>
+          <w:sz w:val="22"/>
+        </w:rPr>
+        <w:lastRenderedPageBreak/>
+        <w:t>C</w:t>
+      </w:r>
+      <w:r>
+        <w:rPr>
+          <w:rFonts w:asciiTheme="minorHAnsi" w:hAnsiTheme="minorHAnsi" w:cstheme="minorHAnsi"/>
+          <w:b/>
+          <w:sz w:val="22"/>
+        </w:rPr>
+        <w:t>apgemini India Pvt</w:t>
+      </w:r>
+      <w:r>
+        <w:rPr>
+          <w:rFonts w:asciiTheme="minorHAnsi" w:hAnsiTheme="minorHAnsi" w:cstheme="minorHAnsi"/>
+          <w:b/>
+          <w:sz w:val="22"/>
+        </w:rPr>
+        <w:t>.</w:t>
+      </w:r>
+      <w:r>
+        <w:rPr>
+          <w:rFonts w:asciiTheme="minorHAnsi" w:hAnsiTheme="minorHAnsi" w:cstheme="minorHAnsi"/>
+          <w:b/>
+          <w:sz w:val="22"/>
+        </w:rPr>
+        <w:t xml:space="preserve"> Ltd</w:t>
+      </w:r>
+      <w:r>
+        <w:rPr>
+          <w:rFonts w:asciiTheme="minorHAnsi" w:hAnsiTheme="minorHAnsi" w:cstheme="minorHAnsi"/>
+          <w:b/>
+          <w:sz w:val="22"/>
+        </w:rPr>
+        <w:t>.</w:t>
+      </w:r>
+      <w:r>
+        <w:rPr>
+          <w:rFonts w:asciiTheme="minorHAnsi" w:hAnsiTheme="minorHAnsi" w:cstheme="minorHAnsi"/>
+          <w:b/>
+          <w:sz w:val="22"/>
+        </w:rPr>
+        <w:t xml:space="preserve">, </w:t>
+      </w:r>
+      <w:r>
+        <w:rPr>
+          <w:rFonts w:asciiTheme="minorHAnsi" w:hAnsiTheme="minorHAnsi" w:cstheme="minorHAnsi"/>
+          <w:b/>
+          <w:sz w:val="22"/>
+        </w:rPr>
+        <w:tab/>
+      </w:r>
+      <w:r>
+        <w:rPr>
+          <w:rFonts w:asciiTheme="minorHAnsi" w:hAnsiTheme="minorHAnsi" w:cstheme="minorHAnsi"/>
+          <w:b/>
+          <w:sz w:val="22"/>
+        </w:rPr>
+        <w:t>Client: Discover Bank, USA</w:t>
+      </w:r>
+    </w:p>
+    <w:p w14:noSpellErr="1">
       <w:pPr>
         <w:tabs>
           <w:tab w:val="center" w:pos="2895"/>
@@ -2008,59 +2479,32 @@
         <w:ind w:left="-15" w:firstLine="0"/>
         <w:jc w:val="both"/>
         <w:rPr>
-          <w:rFonts w:asciiTheme="minorHAnsi" w:hAnsiTheme="minorHAnsi" w:cstheme="minorHAnsi"/>
-          <w:b/>
-          <w:sz w:val="22"/>
-        </w:rPr>
-      </w:pPr>
-      <w:r>
-        <w:rPr>
-          <w:rFonts w:asciiTheme="minorHAnsi" w:hAnsiTheme="minorHAnsi" w:cstheme="minorHAnsi"/>
-          <w:b/>
-          <w:sz w:val="22"/>
-        </w:rPr>
-        <w:lastRenderedPageBreak/>
-        <w:t>C</w:t>
-      </w:r>
-      <w:r>
-        <w:rPr>
-          <w:rFonts w:asciiTheme="minorHAnsi" w:hAnsiTheme="minorHAnsi" w:cstheme="minorHAnsi"/>
-          <w:b/>
-          <w:sz w:val="22"/>
-        </w:rPr>
-        <w:t>apgemini India Pvt</w:t>
-      </w:r>
-      <w:r>
-        <w:rPr>
-          <w:rFonts w:asciiTheme="minorHAnsi" w:hAnsiTheme="minorHAnsi" w:cstheme="minorHAnsi"/>
-          <w:b/>
-          <w:sz w:val="22"/>
-        </w:rPr>
-        <w:t>.</w:t>
-      </w:r>
-      <w:r>
-        <w:rPr>
-          <w:rFonts w:asciiTheme="minorHAnsi" w:hAnsiTheme="minorHAnsi" w:cstheme="minorHAnsi"/>
-          <w:b/>
-          <w:sz w:val="22"/>
-        </w:rPr>
-        <w:t xml:space="preserve"> Ltd</w:t>
-      </w:r>
-      <w:r>
-        <w:rPr>
-          <w:rFonts w:asciiTheme="minorHAnsi" w:hAnsiTheme="minorHAnsi" w:cstheme="minorHAnsi"/>
-          <w:b/>
-          <w:sz w:val="22"/>
-        </w:rPr>
-        <w:t>.</w:t>
-      </w:r>
-      <w:r>
-        <w:rPr>
-          <w:rFonts w:asciiTheme="minorHAnsi" w:hAnsiTheme="minorHAnsi" w:cstheme="minorHAnsi"/>
-          <w:b/>
-          <w:sz w:val="22"/>
-        </w:rPr>
-        <w:t xml:space="preserve">, </w:t>
+          <w:rFonts w:ascii="Calibri" w:hAnsi="Calibri" w:cs="Calibri" w:asciiTheme="minorAscii" w:hAnsiTheme="minorAscii" w:cstheme="minorAscii"/>
+          <w:b w:val="1"/>
+          <w:bCs w:val="1"/>
+          <w:sz w:val="22"/>
+          <w:szCs w:val="22"/>
+        </w:rPr>
+      </w:pPr>
+      <w:r>
+        <w:rPr>
+          <w:rFonts w:ascii="Calibri" w:hAnsi="Calibri" w:cs="Calibri" w:asciiTheme="minorAscii" w:hAnsiTheme="minorAscii" w:cstheme="minorAscii"/>
+          <w:b w:val="1"/>
+          <w:bCs w:val="1"/>
+          <w:sz w:val="22"/>
+          <w:szCs w:val="22"/>
+        </w:rPr>
+        <w:t>Software Enginee</w:t>
+      </w:r>
+      <w:r>
+        <w:rPr>
+          <w:rFonts w:ascii="Calibri" w:hAnsi="Calibri" w:cs="Calibri" w:asciiTheme="minorAscii" w:hAnsiTheme="minorAscii" w:cstheme="minorAscii"/>
+          <w:b w:val="1"/>
+          <w:bCs w:val="1"/>
+          <w:sz w:val="22"/>
+          <w:szCs w:val="22"/>
+        </w:rPr>
+        <w:t xml:space="preserve">r</w:t>
       </w:r>
       <w:r>
         <w:rPr>
@@ -2076,7 +2520,65 @@
           <w:b/>
           <w:sz w:val="22"/>
         </w:rPr>
-        <w:t>Client: Discover Bank, USA</w:t>
+        <w:tab/>
+      </w:r>
+      <w:r>
+        <w:rPr>
+          <w:rFonts w:asciiTheme="minorHAnsi" w:hAnsiTheme="minorHAnsi" w:cstheme="minorHAnsi"/>
+          <w:b/>
+          <w:sz w:val="22"/>
+        </w:rPr>
+        <w:tab/>
+      </w:r>
+      <w:r>
+        <w:rPr>
+          <w:rFonts w:asciiTheme="minorHAnsi" w:hAnsiTheme="minorHAnsi" w:cstheme="minorHAnsi"/>
+          <w:b/>
+          <w:sz w:val="22"/>
+        </w:rPr>
+        <w:tab/>
+      </w:r>
+      <w:r>
+        <w:rPr>
+          <w:rFonts w:asciiTheme="minorHAnsi" w:hAnsiTheme="minorHAnsi" w:cstheme="minorHAnsi"/>
+          <w:b/>
+          <w:sz w:val="22"/>
+        </w:rPr>
+        <w:tab/>
+      </w:r>
+      <w:r>
+        <w:rPr>
+          <w:rFonts w:asciiTheme="minorHAnsi" w:hAnsiTheme="minorHAnsi" w:cstheme="minorHAnsi"/>
+          <w:b/>
+          <w:sz w:val="22"/>
+        </w:rPr>
+        <w:tab/>
+      </w:r>
+      <w:r>
+        <w:rPr>
+          <w:rFonts w:asciiTheme="minorHAnsi" w:hAnsiTheme="minorHAnsi" w:cstheme="minorHAnsi"/>
+          <w:b/>
+          <w:sz w:val="22"/>
+        </w:rPr>
+        <w:tab/>
+      </w:r>
+      <w:r>
+        <w:rPr>
+          <w:rFonts w:asciiTheme="minorHAnsi" w:hAnsiTheme="minorHAnsi" w:cstheme="minorHAnsi"/>
+          <w:b/>
+          <w:sz w:val="22"/>
+        </w:rPr>
+        <w:tab/>
+      </w:r>
+      <w:r>
+        <w:rPr>
+          <w:rFonts w:ascii="Calibri" w:hAnsi="Calibri" w:cs="Calibri" w:asciiTheme="minorAscii" w:hAnsiTheme="minorAscii" w:cstheme="minorAscii"/>
+          <w:b w:val="1"/>
+          <w:bCs w:val="1"/>
+          <w:sz w:val="22"/>
+          <w:szCs w:val="22"/>
+        </w:rPr>
+        <w:t xml:space="preserve">                                                         </w:t>
       </w:r>
     </w:p>
     <w:p>
@@ -2106,7 +2608,23 @@
           <w:b/>
           <w:sz w:val="22"/>
         </w:rPr>
-        <w:t>Software Engineer</w:t>
+        <w:t>Project</w:t>
+      </w:r>
+      <w:r>
+        <w:rPr>
+          <w:rFonts w:asciiTheme="minorHAnsi" w:hAnsiTheme="minorHAnsi" w:cstheme="minorHAnsi"/>
+          <w:b/>
+          <w:sz w:val="22"/>
+        </w:rPr>
+        <w:t xml:space="preserve"> Release 12.1</w:t>
+      </w:r>
+      <w:r>
+        <w:rPr>
+          <w:rFonts w:asciiTheme="minorHAnsi" w:hAnsiTheme="minorHAnsi" w:cstheme="minorHAnsi"/>
+          <w:b/>
+          <w:sz w:val="22"/>
+        </w:rPr>
+        <w:t>:</w:t>
       </w:r>
       <w:r>
         <w:rPr>
@@ -2122,30 +2640,6 @@
           <w:b/>
           <w:sz w:val="22"/>
         </w:rPr>
-        <w:tab/>
-      </w:r>
-      <w:r>
-        <w:rPr>
-          <w:rFonts w:asciiTheme="minorHAnsi" w:hAnsiTheme="minorHAnsi" w:cstheme="minorHAnsi"/>
-          <w:b/>
-          <w:sz w:val="22"/>
-        </w:rPr>
-        <w:t xml:space="preserve">    </w:t>
-      </w:r>
-      <w:r>
-        <w:rPr>
-          <w:rFonts w:asciiTheme="minorHAnsi" w:hAnsiTheme="minorHAnsi" w:cstheme="minorHAnsi"/>
-          <w:b/>
-          <w:sz w:val="22"/>
-        </w:rPr>
-        <w:tab/>
-      </w:r>
-      <w:r>
-        <w:rPr>
-          <w:rFonts w:asciiTheme="minorHAnsi" w:hAnsiTheme="minorHAnsi" w:cstheme="minorHAnsi"/>
-          <w:b/>
-          <w:sz w:val="22"/>
-        </w:rPr>
         <w:t xml:space="preserve"> </w:t>
       </w:r>
       <w:r>
@@ -2154,12 +2648,61 @@
           <w:b/>
           <w:sz w:val="22"/>
         </w:rPr>
-        <w:tab/>
-      </w:r>
-      <w:r>
-        <w:rPr>
-          <w:rFonts w:asciiTheme="minorHAnsi" w:hAnsiTheme="minorHAnsi" w:cstheme="minorHAnsi"/>
-          <w:b/>
+        <w:t xml:space="preserve">Expansion of </w:t>
+      </w:r>
+      <w:r>
+        <w:rPr>
+          <w:rFonts w:asciiTheme="minorHAnsi" w:hAnsiTheme="minorHAnsi" w:cstheme="minorHAnsi"/>
+          <w:b/>
+          <w:sz w:val="22"/>
+        </w:rPr>
+        <w:t>discover credit card for</w:t>
+      </w:r>
+      <w:r>
+        <w:rPr>
+          <w:rFonts w:asciiTheme="minorHAnsi" w:hAnsiTheme="minorHAnsi" w:cstheme="minorHAnsi"/>
+          <w:b/>
+          <w:sz w:val="22"/>
+        </w:rPr>
+        <w:t xml:space="preserve"> Canadian merchandise</w:t>
+      </w:r>
+    </w:p>
+    <w:p>
+      <w:pPr>
+        <w:spacing w:after="0" w:line="259" w:lineRule="auto"/>
+        <w:ind w:left="0" w:firstLine="0"/>
+        <w:jc w:val="both"/>
+        <w:rPr>
+          <w:rFonts w:asciiTheme="minorHAnsi" w:hAnsiTheme="minorHAnsi" w:cstheme="minorHAnsi"/>
+          <w:sz w:val="22"/>
+        </w:rPr>
+      </w:pPr>
+      <w:r>
+        <w:rPr>
+          <w:rFonts w:asciiTheme="minorHAnsi" w:hAnsiTheme="minorHAnsi" w:cstheme="minorHAnsi"/>
+          <w:b/>
+          <w:sz w:val="22"/>
+        </w:rPr>
+        <w:t>Description</w:t>
+      </w:r>
+      <w:r>
+        <w:rPr>
+          <w:rFonts w:asciiTheme="minorHAnsi" w:hAnsiTheme="minorHAnsi" w:cstheme="minorHAnsi"/>
+          <w:b/>
+          <w:sz w:val="22"/>
+        </w:rPr>
+        <w:t xml:space="preserve">: </w:t>
+      </w:r>
+      <w:r>
+        <w:rPr>
+          <w:rFonts w:asciiTheme="minorHAnsi" w:hAnsiTheme="minorHAnsi" w:cstheme="minorHAnsi"/>
+          <w:sz w:val="22"/>
+        </w:rPr>
+        <w:t>Verification of</w:t>
+      </w:r>
+      <w:r>
+        <w:rPr>
+          <w:rFonts w:asciiTheme="minorHAnsi" w:hAnsiTheme="minorHAnsi" w:cstheme="minorHAnsi"/>
           <w:sz w:val="22"/>
         </w:rPr>
         <w:t xml:space="preserve"> </w:t>
@@ -2167,74 +2710,293 @@
       <w:r>
         <w:rPr>
           <w:rFonts w:asciiTheme="minorHAnsi" w:hAnsiTheme="minorHAnsi" w:cstheme="minorHAnsi"/>
-          <w:b/>
-          <w:sz w:val="22"/>
-        </w:rPr>
-        <w:tab/>
-      </w:r>
-      <w:r>
-        <w:rPr>
-          <w:rFonts w:asciiTheme="minorHAnsi" w:hAnsiTheme="minorHAnsi" w:cstheme="minorHAnsi"/>
-          <w:b/>
+          <w:sz w:val="22"/>
+        </w:rPr>
+        <w:t>i</w:t>
+      </w:r>
+      <w:r>
+        <w:rPr>
+          <w:rFonts w:asciiTheme="minorHAnsi" w:hAnsiTheme="minorHAnsi" w:cstheme="minorHAnsi"/>
+          <w:sz w:val="22"/>
+        </w:rPr>
+        <w:t>nterchange fee</w:t>
+      </w:r>
+      <w:r>
+        <w:rPr>
+          <w:rFonts w:asciiTheme="minorHAnsi" w:hAnsiTheme="minorHAnsi" w:cstheme="minorHAnsi"/>
+          <w:sz w:val="22"/>
+        </w:rPr>
+        <w:t xml:space="preserve"> f</w:t>
+      </w:r>
+      <w:r>
+        <w:rPr>
+          <w:rFonts w:asciiTheme="minorHAnsi" w:hAnsiTheme="minorHAnsi" w:cstheme="minorHAnsi"/>
+          <w:sz w:val="22"/>
+        </w:rPr>
+        <w:t xml:space="preserve">or </w:t>
+      </w:r>
+      <w:r>
+        <w:rPr>
+          <w:rFonts w:asciiTheme="minorHAnsi" w:hAnsiTheme="minorHAnsi" w:cstheme="minorHAnsi"/>
+          <w:sz w:val="22"/>
+        </w:rPr>
+        <w:t>i</w:t>
+      </w:r>
+      <w:r>
+        <w:rPr>
+          <w:rFonts w:asciiTheme="minorHAnsi" w:hAnsiTheme="minorHAnsi" w:cstheme="minorHAnsi"/>
+          <w:sz w:val="22"/>
+        </w:rPr>
+        <w:t xml:space="preserve">ssuer and </w:t>
+      </w:r>
+      <w:r>
+        <w:rPr>
+          <w:rFonts w:asciiTheme="minorHAnsi" w:hAnsiTheme="minorHAnsi" w:cstheme="minorHAnsi"/>
+          <w:sz w:val="22"/>
+        </w:rPr>
+        <w:t>m</w:t>
+      </w:r>
+      <w:r>
+        <w:rPr>
+          <w:rFonts w:asciiTheme="minorHAnsi" w:hAnsiTheme="minorHAnsi" w:cstheme="minorHAnsi"/>
+          <w:sz w:val="22"/>
+        </w:rPr>
+        <w:t xml:space="preserve">erchant bank for </w:t>
+      </w:r>
+      <w:r>
+        <w:rPr>
+          <w:rFonts w:asciiTheme="minorHAnsi" w:hAnsiTheme="minorHAnsi" w:cstheme="minorHAnsi"/>
+          <w:sz w:val="22"/>
+        </w:rPr>
+        <w:t>Canadian</w:t>
+      </w:r>
+      <w:r>
+        <w:rPr>
+          <w:rFonts w:asciiTheme="minorHAnsi" w:hAnsiTheme="minorHAnsi" w:cstheme="minorHAnsi"/>
+          <w:sz w:val="22"/>
+        </w:rPr>
+        <w:t xml:space="preserve"> currency including various factors like merchant code, transaction type, conversion rate etc. Gained business knowledge of </w:t>
+      </w:r>
+      <w:r>
+        <w:rPr>
+          <w:rFonts w:asciiTheme="minorHAnsi" w:hAnsiTheme="minorHAnsi" w:cstheme="minorHAnsi"/>
+          <w:sz w:val="22"/>
+        </w:rPr>
+        <w:t>n</w:t>
+      </w:r>
+      <w:r>
+        <w:rPr>
+          <w:rFonts w:asciiTheme="minorHAnsi" w:hAnsiTheme="minorHAnsi" w:cstheme="minorHAnsi"/>
+          <w:sz w:val="22"/>
+        </w:rPr>
+        <w:t>etwork and peripheral systems, merchant boarding, authori</w:t>
+      </w:r>
+      <w:r>
+        <w:rPr>
+          <w:rFonts w:asciiTheme="minorHAnsi" w:hAnsiTheme="minorHAnsi" w:cstheme="minorHAnsi"/>
+          <w:sz w:val="22"/>
+        </w:rPr>
+        <w:t>zation, clearing, settlement, pricing &amp;</w:t>
+      </w:r>
+      <w:r>
+        <w:rPr>
+          <w:rFonts w:asciiTheme="minorHAnsi" w:hAnsiTheme="minorHAnsi" w:cstheme="minorHAnsi"/>
+          <w:sz w:val="22"/>
+        </w:rPr>
+        <w:t xml:space="preserve"> disputes. </w:t>
+      </w:r>
+    </w:p>
+    <w:p>
+      <w:pPr>
+        <w:spacing w:after="0" w:line="259" w:lineRule="auto"/>
+        <w:ind w:left="0" w:firstLine="0"/>
+        <w:jc w:val="both"/>
+        <w:rPr>
+          <w:rFonts w:asciiTheme="minorHAnsi" w:hAnsiTheme="minorHAnsi" w:cstheme="minorHAnsi"/>
+          <w:sz w:val="22"/>
+        </w:rPr>
+      </w:pPr>
+      <w:r>
+        <w:rPr>
+          <w:rFonts w:asciiTheme="minorHAnsi" w:hAnsiTheme="minorHAnsi" w:cstheme="minorHAnsi"/>
+          <w:b/>
+          <w:sz w:val="22"/>
+        </w:rPr>
+        <w:t>Responsibilities</w:t>
+      </w:r>
+      <w:r>
+        <w:rPr>
+          <w:rFonts w:asciiTheme="minorHAnsi" w:hAnsiTheme="minorHAnsi" w:cstheme="minorHAnsi"/>
+          <w:b/>
+          <w:sz w:val="22"/>
+        </w:rPr>
+        <w:t>:</w:t>
+      </w:r>
+      <w:r>
+        <w:rPr>
+          <w:rFonts w:asciiTheme="minorHAnsi" w:hAnsiTheme="minorHAnsi" w:cstheme="minorHAnsi"/>
           <w:sz w:val="22"/>
         </w:rPr>
         <w:t xml:space="preserve"> </w:t>
       </w:r>
-      <w:r>
-        <w:rPr>
-          <w:rFonts w:asciiTheme="minorHAnsi" w:hAnsiTheme="minorHAnsi" w:cstheme="minorHAnsi"/>
-          <w:b/>
-          <w:sz w:val="22"/>
-        </w:rPr>
-        <w:tab/>
-      </w:r>
-      <w:r>
-        <w:rPr>
-          <w:rFonts w:asciiTheme="minorHAnsi" w:hAnsiTheme="minorHAnsi" w:cstheme="minorHAnsi"/>
-          <w:b/>
-          <w:sz w:val="22"/>
-        </w:rPr>
-        <w:t xml:space="preserve"> </w:t>
-      </w:r>
-      <w:r>
-        <w:rPr>
-          <w:rFonts w:asciiTheme="minorHAnsi" w:hAnsiTheme="minorHAnsi" w:cstheme="minorHAnsi"/>
-          <w:b/>
-          <w:sz w:val="22"/>
-        </w:rPr>
-        <w:tab/>
-      </w:r>
-      <w:r>
-        <w:rPr>
-          <w:rFonts w:asciiTheme="minorHAnsi" w:hAnsiTheme="minorHAnsi" w:cstheme="minorHAnsi"/>
-          <w:b/>
-          <w:sz w:val="22"/>
-        </w:rPr>
-        <w:tab/>
-      </w:r>
-      <w:r>
-        <w:rPr>
-          <w:rFonts w:asciiTheme="minorHAnsi" w:hAnsiTheme="minorHAnsi" w:cstheme="minorHAnsi"/>
-          <w:b/>
-          <w:sz w:val="22"/>
-        </w:rPr>
-        <w:t xml:space="preserve"> </w:t>
-      </w:r>
-      <w:r>
-        <w:rPr>
-          <w:rFonts w:asciiTheme="minorHAnsi" w:hAnsiTheme="minorHAnsi" w:cstheme="minorHAnsi"/>
-          <w:b/>
-          <w:sz w:val="22"/>
-        </w:rPr>
-        <w:tab/>
-      </w:r>
-      <w:r>
-        <w:rPr>
-          <w:rFonts w:asciiTheme="minorHAnsi" w:hAnsiTheme="minorHAnsi" w:cstheme="minorHAnsi"/>
-          <w:b/>
-          <w:sz w:val="22"/>
-        </w:rPr>
-        <w:t xml:space="preserve">                                                           </w:t>
+    </w:p>
+    <w:p>
+      <w:pPr>
+        <w:numPr>
+          <w:ilvl w:val="0"/>
+          <w:numId w:val="1"/>
+        </w:numPr>
+        <w:spacing w:after="0" w:line="259" w:lineRule="auto"/>
+        <w:ind w:hanging="161"/>
+        <w:jc w:val="both"/>
+        <w:rPr>
+          <w:rFonts w:asciiTheme="minorHAnsi" w:hAnsiTheme="minorHAnsi" w:cstheme="minorHAnsi"/>
+          <w:sz w:val="22"/>
+        </w:rPr>
+      </w:pPr>
+      <w:r>
+        <w:rPr>
+          <w:rFonts w:asciiTheme="minorHAnsi" w:hAnsiTheme="minorHAnsi" w:cstheme="minorHAnsi"/>
+          <w:sz w:val="22"/>
+        </w:rPr>
+        <w:t xml:space="preserve">User Acceptance </w:t>
+      </w:r>
+      <w:r>
+        <w:rPr>
+          <w:rFonts w:asciiTheme="minorHAnsi" w:hAnsiTheme="minorHAnsi" w:cstheme="minorHAnsi"/>
+          <w:sz w:val="22"/>
+        </w:rPr>
+        <w:t>Testing</w:t>
+      </w:r>
+      <w:r>
+        <w:rPr>
+          <w:rFonts w:asciiTheme="minorHAnsi" w:hAnsiTheme="minorHAnsi" w:cstheme="minorHAnsi"/>
+          <w:sz w:val="22"/>
+        </w:rPr>
+        <w:t xml:space="preserve"> (UAT)</w:t>
+      </w:r>
+      <w:r>
+        <w:rPr>
+          <w:rFonts w:asciiTheme="minorHAnsi" w:hAnsiTheme="minorHAnsi" w:cstheme="minorHAnsi"/>
+          <w:sz w:val="22"/>
+        </w:rPr>
+        <w:t xml:space="preserve"> for different business areas involved in network.</w:t>
+      </w:r>
+    </w:p>
+    <w:p>
+      <w:pPr>
+        <w:numPr>
+          <w:ilvl w:val="0"/>
+          <w:numId w:val="1"/>
+        </w:numPr>
+        <w:spacing w:after="0" w:line="259" w:lineRule="auto"/>
+        <w:ind w:hanging="161"/>
+        <w:jc w:val="both"/>
+        <w:rPr>
+          <w:rFonts w:asciiTheme="minorHAnsi" w:hAnsiTheme="minorHAnsi" w:cstheme="minorHAnsi"/>
+          <w:sz w:val="22"/>
+        </w:rPr>
+      </w:pPr>
+      <w:r>
+        <w:rPr>
+          <w:rFonts w:asciiTheme="minorHAnsi" w:hAnsiTheme="minorHAnsi" w:cstheme="minorHAnsi"/>
+          <w:sz w:val="22"/>
+        </w:rPr>
+        <w:t>C</w:t>
+      </w:r>
+      <w:r>
+        <w:rPr>
+          <w:rFonts w:asciiTheme="minorHAnsi" w:hAnsiTheme="minorHAnsi" w:cstheme="minorHAnsi"/>
+          <w:sz w:val="22"/>
+        </w:rPr>
+        <w:t>reated test cases, as well as covering all test conditions and eliminating redundancy and duplication</w:t>
+      </w:r>
+    </w:p>
+    <w:p>
+      <w:pPr>
+        <w:numPr>
+          <w:ilvl w:val="0"/>
+          <w:numId w:val="1"/>
+        </w:numPr>
+        <w:spacing w:after="0" w:line="259" w:lineRule="auto"/>
+        <w:ind w:hanging="161"/>
+        <w:jc w:val="both"/>
+        <w:rPr>
+          <w:rFonts w:asciiTheme="minorHAnsi" w:hAnsiTheme="minorHAnsi" w:cstheme="minorHAnsi"/>
+          <w:sz w:val="22"/>
+        </w:rPr>
+      </w:pPr>
+      <w:r>
+        <w:rPr>
+          <w:rFonts w:asciiTheme="minorHAnsi" w:hAnsiTheme="minorHAnsi" w:cstheme="minorHAnsi"/>
+          <w:sz w:val="22"/>
+        </w:rPr>
+        <w:t>Defects logging and focused on defining best practices and meeting quality standards and delivery deadlines.</w:t>
+      </w:r>
+    </w:p>
+    <w:p>
+      <w:pPr>
+        <w:spacing w:after="0" w:line="259" w:lineRule="auto"/>
+        <w:ind w:left="161" w:firstLine="0"/>
+        <w:jc w:val="both"/>
+        <w:rPr>
+          <w:rFonts w:asciiTheme="minorHAnsi" w:hAnsiTheme="minorHAnsi" w:cstheme="minorHAnsi"/>
+          <w:sz w:val="22"/>
+        </w:rPr>
+      </w:pPr>
+    </w:p>
+    <w:p>
+      <w:pPr>
+        <w:tabs>
+          <w:tab w:val="center" w:pos="2895"/>
+          <w:tab w:val="center" w:pos="3615"/>
+          <w:tab w:val="center" w:pos="4335"/>
+          <w:tab w:val="center" w:pos="5055"/>
+          <w:tab w:val="center" w:pos="5776"/>
+          <w:tab w:val="center" w:pos="6496"/>
+          <w:tab w:val="center" w:pos="7216"/>
+          <w:tab w:val="right" w:pos="10117"/>
+        </w:tabs>
+        <w:spacing w:after="0" w:line="249" w:lineRule="auto"/>
+        <w:ind w:left="0" w:right="432" w:firstLine="0"/>
+        <w:jc w:val="both"/>
+        <w:rPr>
+          <w:rFonts w:asciiTheme="minorHAnsi" w:hAnsiTheme="minorHAnsi" w:cstheme="minorHAnsi"/>
+          <w:b/>
+          <w:sz w:val="22"/>
+        </w:rPr>
+      </w:pPr>
+      <w:r>
+        <w:rPr>
+          <w:rFonts w:asciiTheme="minorHAnsi" w:hAnsiTheme="minorHAnsi" w:cstheme="minorHAnsi"/>
+          <w:b/>
+          <w:sz w:val="22"/>
+        </w:rPr>
+        <w:t>Project Release 12.2:</w:t>
+      </w:r>
+      <w:r>
+        <w:rPr>
+          <w:rFonts w:asciiTheme="minorHAnsi" w:hAnsiTheme="minorHAnsi" w:cstheme="minorHAnsi"/>
+          <w:b/>
+          <w:sz w:val="22"/>
+        </w:rPr>
+        <w:t xml:space="preserve"> Enhancement in d</w:t>
+      </w:r>
+      <w:r>
+        <w:rPr>
+          <w:rFonts w:asciiTheme="minorHAnsi" w:hAnsiTheme="minorHAnsi" w:cstheme="minorHAnsi"/>
+          <w:b/>
+          <w:sz w:val="22"/>
+        </w:rPr>
+        <w:t>ispute process for Canada m</w:t>
+      </w:r>
+      <w:r>
+        <w:rPr>
+          <w:rFonts w:asciiTheme="minorHAnsi" w:hAnsiTheme="minorHAnsi" w:cstheme="minorHAnsi"/>
+          <w:b/>
+          <w:sz w:val="22"/>
+        </w:rPr>
+        <w:t>erchants</w:t>
       </w:r>
     </w:p>
     <w:p>
@@ -2254,25 +3016,16 @@
         <w:jc w:val="both"/>
         <w:rPr>
           <w:rFonts w:asciiTheme="minorHAnsi" w:hAnsiTheme="minorHAnsi" w:cstheme="minorHAnsi"/>
-          <w:b/>
-          <w:sz w:val="22"/>
-        </w:rPr>
-      </w:pPr>
-      <w:r>
-        <w:rPr>
-          <w:rFonts w:asciiTheme="minorHAnsi" w:hAnsiTheme="minorHAnsi" w:cstheme="minorHAnsi"/>
-          <w:b/>
-          <w:sz w:val="22"/>
-        </w:rPr>
-        <w:t>Project</w:t>
-      </w:r>
-      <w:r>
-        <w:rPr>
-          <w:rFonts w:asciiTheme="minorHAnsi" w:hAnsiTheme="minorHAnsi" w:cstheme="minorHAnsi"/>
-          <w:b/>
-          <w:sz w:val="22"/>
-        </w:rPr>
-        <w:t xml:space="preserve"> Release 12.1</w:t>
+          <w:sz w:val="22"/>
+        </w:rPr>
+      </w:pPr>
+      <w:r>
+        <w:rPr>
+          <w:rFonts w:asciiTheme="minorHAnsi" w:hAnsiTheme="minorHAnsi" w:cstheme="minorHAnsi"/>
+          <w:b/>
+          <w:sz w:val="22"/>
+        </w:rPr>
+        <w:t>Description</w:t>
       </w:r>
       <w:r>
         <w:rPr>
@@ -2293,366 +3046,9 @@
       <w:r>
         <w:rPr>
           <w:rFonts w:asciiTheme="minorHAnsi" w:hAnsiTheme="minorHAnsi" w:cstheme="minorHAnsi"/>
-          <w:b/>
-          <w:sz w:val="22"/>
-        </w:rPr>
-        <w:t xml:space="preserve"> </w:t>
-      </w:r>
-      <w:r>
-        <w:rPr>
-          <w:rFonts w:asciiTheme="minorHAnsi" w:hAnsiTheme="minorHAnsi" w:cstheme="minorHAnsi"/>
-          <w:b/>
-          <w:sz w:val="22"/>
-        </w:rPr>
-        <w:t xml:space="preserve">Expansion of </w:t>
-      </w:r>
-      <w:r>
-        <w:rPr>
-          <w:rFonts w:asciiTheme="minorHAnsi" w:hAnsiTheme="minorHAnsi" w:cstheme="minorHAnsi"/>
-          <w:b/>
-          <w:sz w:val="22"/>
-        </w:rPr>
-        <w:t>discover credit card for</w:t>
-      </w:r>
-      <w:r>
-        <w:rPr>
-          <w:rFonts w:asciiTheme="minorHAnsi" w:hAnsiTheme="minorHAnsi" w:cstheme="minorHAnsi"/>
-          <w:b/>
-          <w:sz w:val="22"/>
-        </w:rPr>
-        <w:t xml:space="preserve"> Canadian merchandise</w:t>
-      </w:r>
-    </w:p>
-    <w:p>
-      <w:pPr>
-        <w:spacing w:after="0" w:line="259" w:lineRule="auto"/>
-        <w:ind w:left="0" w:firstLine="0"/>
-        <w:jc w:val="both"/>
-        <w:rPr>
-          <w:rFonts w:asciiTheme="minorHAnsi" w:hAnsiTheme="minorHAnsi" w:cstheme="minorHAnsi"/>
-          <w:sz w:val="22"/>
-        </w:rPr>
-      </w:pPr>
-      <w:r>
-        <w:rPr>
-          <w:rFonts w:asciiTheme="minorHAnsi" w:hAnsiTheme="minorHAnsi" w:cstheme="minorHAnsi"/>
-          <w:b/>
-          <w:sz w:val="22"/>
-        </w:rPr>
-        <w:t>Description</w:t>
-      </w:r>
-      <w:r>
-        <w:rPr>
-          <w:rFonts w:asciiTheme="minorHAnsi" w:hAnsiTheme="minorHAnsi" w:cstheme="minorHAnsi"/>
-          <w:b/>
-          <w:sz w:val="22"/>
-        </w:rPr>
-        <w:t xml:space="preserve">: </w:t>
-      </w:r>
-      <w:r>
-        <w:rPr>
-          <w:rFonts w:asciiTheme="minorHAnsi" w:hAnsiTheme="minorHAnsi" w:cstheme="minorHAnsi"/>
-          <w:sz w:val="22"/>
-        </w:rPr>
-        <w:t>Verification of</w:t>
-      </w:r>
-      <w:r>
-        <w:rPr>
-          <w:rFonts w:asciiTheme="minorHAnsi" w:hAnsiTheme="minorHAnsi" w:cstheme="minorHAnsi"/>
-          <w:sz w:val="22"/>
-        </w:rPr>
-        <w:t xml:space="preserve"> </w:t>
-      </w:r>
-      <w:r>
-        <w:rPr>
-          <w:rFonts w:asciiTheme="minorHAnsi" w:hAnsiTheme="minorHAnsi" w:cstheme="minorHAnsi"/>
-          <w:sz w:val="22"/>
-        </w:rPr>
-        <w:t>i</w:t>
-      </w:r>
-      <w:r>
-        <w:rPr>
-          <w:rFonts w:asciiTheme="minorHAnsi" w:hAnsiTheme="minorHAnsi" w:cstheme="minorHAnsi"/>
-          <w:sz w:val="22"/>
-        </w:rPr>
-        <w:t>nterchange fee</w:t>
-      </w:r>
-      <w:r>
-        <w:rPr>
-          <w:rFonts w:asciiTheme="minorHAnsi" w:hAnsiTheme="minorHAnsi" w:cstheme="minorHAnsi"/>
-          <w:sz w:val="22"/>
-        </w:rPr>
-        <w:t xml:space="preserve"> f</w:t>
-      </w:r>
-      <w:r>
-        <w:rPr>
-          <w:rFonts w:asciiTheme="minorHAnsi" w:hAnsiTheme="minorHAnsi" w:cstheme="minorHAnsi"/>
-          <w:sz w:val="22"/>
-        </w:rPr>
-        <w:t xml:space="preserve">or </w:t>
-      </w:r>
-      <w:r>
-        <w:rPr>
-          <w:rFonts w:asciiTheme="minorHAnsi" w:hAnsiTheme="minorHAnsi" w:cstheme="minorHAnsi"/>
-          <w:sz w:val="22"/>
-        </w:rPr>
-        <w:t>i</w:t>
-      </w:r>
-      <w:r>
-        <w:rPr>
-          <w:rFonts w:asciiTheme="minorHAnsi" w:hAnsiTheme="minorHAnsi" w:cstheme="minorHAnsi"/>
-          <w:sz w:val="22"/>
-        </w:rPr>
-        <w:t xml:space="preserve">ssuer and </w:t>
-      </w:r>
-      <w:r>
-        <w:rPr>
-          <w:rFonts w:asciiTheme="minorHAnsi" w:hAnsiTheme="minorHAnsi" w:cstheme="minorHAnsi"/>
-          <w:sz w:val="22"/>
-        </w:rPr>
-        <w:t>m</w:t>
-      </w:r>
-      <w:r>
-        <w:rPr>
-          <w:rFonts w:asciiTheme="minorHAnsi" w:hAnsiTheme="minorHAnsi" w:cstheme="minorHAnsi"/>
-          <w:sz w:val="22"/>
-        </w:rPr>
-        <w:t xml:space="preserve">erchant bank for </w:t>
-      </w:r>
-      <w:r>
-        <w:rPr>
-          <w:rFonts w:asciiTheme="minorHAnsi" w:hAnsiTheme="minorHAnsi" w:cstheme="minorHAnsi"/>
-          <w:sz w:val="22"/>
-        </w:rPr>
-        <w:t>Canadian</w:t>
-      </w:r>
-      <w:r>
-        <w:rPr>
-          <w:rFonts w:asciiTheme="minorHAnsi" w:hAnsiTheme="minorHAnsi" w:cstheme="minorHAnsi"/>
-          <w:sz w:val="22"/>
-        </w:rPr>
-        <w:t xml:space="preserve"> currency including various factors like merchant code, transaction type, conversion rate etc. Gained business knowledge of </w:t>
-      </w:r>
-      <w:r>
-        <w:rPr>
-          <w:rFonts w:asciiTheme="minorHAnsi" w:hAnsiTheme="minorHAnsi" w:cstheme="minorHAnsi"/>
-          <w:sz w:val="22"/>
-        </w:rPr>
-        <w:t>n</w:t>
-      </w:r>
-      <w:r>
-        <w:rPr>
-          <w:rFonts w:asciiTheme="minorHAnsi" w:hAnsiTheme="minorHAnsi" w:cstheme="minorHAnsi"/>
-          <w:sz w:val="22"/>
-        </w:rPr>
-        <w:t>etwork and peripheral systems, merchant boarding, authori</w:t>
-      </w:r>
-      <w:r>
-        <w:rPr>
-          <w:rFonts w:asciiTheme="minorHAnsi" w:hAnsiTheme="minorHAnsi" w:cstheme="minorHAnsi"/>
-          <w:sz w:val="22"/>
-        </w:rPr>
-        <w:t>zation, clearing, settlement, pricing &amp;</w:t>
-      </w:r>
-      <w:r>
-        <w:rPr>
-          <w:rFonts w:asciiTheme="minorHAnsi" w:hAnsiTheme="minorHAnsi" w:cstheme="minorHAnsi"/>
-          <w:sz w:val="22"/>
-        </w:rPr>
-        <w:t xml:space="preserve"> disputes. </w:t>
-      </w:r>
-    </w:p>
-    <w:p>
-      <w:pPr>
-        <w:spacing w:after="0" w:line="259" w:lineRule="auto"/>
-        <w:ind w:left="0" w:firstLine="0"/>
-        <w:jc w:val="both"/>
-        <w:rPr>
-          <w:rFonts w:asciiTheme="minorHAnsi" w:hAnsiTheme="minorHAnsi" w:cstheme="minorHAnsi"/>
-          <w:sz w:val="22"/>
-        </w:rPr>
-      </w:pPr>
-      <w:r>
-        <w:rPr>
-          <w:rFonts w:asciiTheme="minorHAnsi" w:hAnsiTheme="minorHAnsi" w:cstheme="minorHAnsi"/>
-          <w:b/>
-          <w:sz w:val="22"/>
-        </w:rPr>
-        <w:t>Responsibilities</w:t>
-      </w:r>
-      <w:r>
-        <w:rPr>
-          <w:rFonts w:asciiTheme="minorHAnsi" w:hAnsiTheme="minorHAnsi" w:cstheme="minorHAnsi"/>
-          <w:b/>
-          <w:sz w:val="22"/>
-        </w:rPr>
-        <w:t>:</w:t>
-      </w:r>
-      <w:r>
-        <w:rPr>
-          <w:rFonts w:asciiTheme="minorHAnsi" w:hAnsiTheme="minorHAnsi" w:cstheme="minorHAnsi"/>
-          <w:sz w:val="22"/>
-        </w:rPr>
-        <w:t xml:space="preserve"> </w:t>
-      </w:r>
-    </w:p>
-    <w:p>
-      <w:pPr>
-        <w:numPr>
-          <w:ilvl w:val="0"/>
-          <w:numId w:val="1"/>
-        </w:numPr>
-        <w:spacing w:after="0" w:line="259" w:lineRule="auto"/>
-        <w:ind w:hanging="161"/>
-        <w:jc w:val="both"/>
-        <w:rPr>
-          <w:rFonts w:asciiTheme="minorHAnsi" w:hAnsiTheme="minorHAnsi" w:cstheme="minorHAnsi"/>
-          <w:sz w:val="22"/>
-        </w:rPr>
-      </w:pPr>
-      <w:r>
-        <w:rPr>
-          <w:rFonts w:asciiTheme="minorHAnsi" w:hAnsiTheme="minorHAnsi" w:cstheme="minorHAnsi"/>
-          <w:sz w:val="22"/>
-        </w:rPr>
-        <w:t xml:space="preserve">User Acceptance </w:t>
-      </w:r>
-      <w:r>
-        <w:rPr>
-          <w:rFonts w:asciiTheme="minorHAnsi" w:hAnsiTheme="minorHAnsi" w:cstheme="minorHAnsi"/>
-          <w:sz w:val="22"/>
-        </w:rPr>
-        <w:t>Testing</w:t>
-      </w:r>
-      <w:r>
-        <w:rPr>
-          <w:rFonts w:asciiTheme="minorHAnsi" w:hAnsiTheme="minorHAnsi" w:cstheme="minorHAnsi"/>
-          <w:sz w:val="22"/>
-        </w:rPr>
-        <w:t xml:space="preserve"> (UAT)</w:t>
-      </w:r>
-      <w:r>
-        <w:rPr>
-          <w:rFonts w:asciiTheme="minorHAnsi" w:hAnsiTheme="minorHAnsi" w:cstheme="minorHAnsi"/>
-          <w:sz w:val="22"/>
-        </w:rPr>
-        <w:t xml:space="preserve"> for different business areas involved in network.</w:t>
-      </w:r>
-    </w:p>
-    <w:p>
-      <w:pPr>
-        <w:numPr>
-          <w:ilvl w:val="0"/>
-          <w:numId w:val="1"/>
-        </w:numPr>
-        <w:spacing w:after="0" w:line="259" w:lineRule="auto"/>
-        <w:ind w:hanging="161"/>
-        <w:jc w:val="both"/>
-        <w:rPr>
-          <w:rFonts w:asciiTheme="minorHAnsi" w:hAnsiTheme="minorHAnsi" w:cstheme="minorHAnsi"/>
-          <w:sz w:val="22"/>
-        </w:rPr>
-      </w:pPr>
-      <w:r>
-        <w:rPr>
-          <w:rFonts w:asciiTheme="minorHAnsi" w:hAnsiTheme="minorHAnsi" w:cstheme="minorHAnsi"/>
-          <w:sz w:val="22"/>
-        </w:rPr>
-        <w:t>C</w:t>
-      </w:r>
-      <w:r>
-        <w:rPr>
-          <w:rFonts w:asciiTheme="minorHAnsi" w:hAnsiTheme="minorHAnsi" w:cstheme="minorHAnsi"/>
-          <w:sz w:val="22"/>
-        </w:rPr>
-        <w:t>reated test cases, as well as covering all test conditions and eliminating redundancy and duplication</w:t>
-      </w:r>
-    </w:p>
-    <w:p>
-      <w:pPr>
-        <w:numPr>
-          <w:ilvl w:val="0"/>
-          <w:numId w:val="1"/>
-        </w:numPr>
-        <w:spacing w:after="0" w:line="259" w:lineRule="auto"/>
-        <w:ind w:hanging="161"/>
-        <w:jc w:val="both"/>
-        <w:rPr>
-          <w:rFonts w:asciiTheme="minorHAnsi" w:hAnsiTheme="minorHAnsi" w:cstheme="minorHAnsi"/>
-          <w:sz w:val="22"/>
-        </w:rPr>
-      </w:pPr>
-      <w:r>
-        <w:rPr>
-          <w:rFonts w:asciiTheme="minorHAnsi" w:hAnsiTheme="minorHAnsi" w:cstheme="minorHAnsi"/>
-          <w:sz w:val="22"/>
-        </w:rPr>
-        <w:t>Defects logging and focused on defining best practices and meeting quality standards and delivery deadlines.</w:t>
-      </w:r>
-    </w:p>
-    <w:p>
-      <w:pPr>
-        <w:spacing w:after="0" w:line="259" w:lineRule="auto"/>
-        <w:ind w:left="161" w:firstLine="0"/>
-        <w:jc w:val="both"/>
-        <w:rPr>
-          <w:rFonts w:asciiTheme="minorHAnsi" w:hAnsiTheme="minorHAnsi" w:cstheme="minorHAnsi"/>
-          <w:sz w:val="22"/>
-        </w:rPr>
-      </w:pPr>
-    </w:p>
-    <w:p>
-      <w:pPr>
-        <w:tabs>
-          <w:tab w:val="center" w:pos="2895"/>
-          <w:tab w:val="center" w:pos="3615"/>
-          <w:tab w:val="center" w:pos="4335"/>
-          <w:tab w:val="center" w:pos="5055"/>
-          <w:tab w:val="center" w:pos="5776"/>
-          <w:tab w:val="center" w:pos="6496"/>
-          <w:tab w:val="center" w:pos="7216"/>
-          <w:tab w:val="right" w:pos="10117"/>
-        </w:tabs>
-        <w:spacing w:after="0" w:line="249" w:lineRule="auto"/>
-        <w:ind w:left="0" w:right="432" w:firstLine="0"/>
-        <w:jc w:val="both"/>
-        <w:rPr>
-          <w:rFonts w:asciiTheme="minorHAnsi" w:hAnsiTheme="minorHAnsi" w:cstheme="minorHAnsi"/>
-          <w:b/>
-          <w:sz w:val="22"/>
-        </w:rPr>
-      </w:pPr>
-      <w:r>
-        <w:rPr>
-          <w:rFonts w:asciiTheme="minorHAnsi" w:hAnsiTheme="minorHAnsi" w:cstheme="minorHAnsi"/>
-          <w:b/>
-          <w:sz w:val="22"/>
-        </w:rPr>
-        <w:t>Project Release 12.2:</w:t>
-      </w:r>
-      <w:r>
-        <w:rPr>
-          <w:rFonts w:asciiTheme="minorHAnsi" w:hAnsiTheme="minorHAnsi" w:cstheme="minorHAnsi"/>
-          <w:b/>
-          <w:sz w:val="22"/>
-        </w:rPr>
-        <w:t xml:space="preserve"> Enhancement in d</w:t>
-      </w:r>
-      <w:r>
-        <w:rPr>
-          <w:rFonts w:asciiTheme="minorHAnsi" w:hAnsiTheme="minorHAnsi" w:cstheme="minorHAnsi"/>
-          <w:b/>
-          <w:sz w:val="22"/>
-        </w:rPr>
-        <w:t>ispute process for Canada m</w:t>
-      </w:r>
-      <w:r>
-        <w:rPr>
-          <w:rFonts w:asciiTheme="minorHAnsi" w:hAnsiTheme="minorHAnsi" w:cstheme="minorHAnsi"/>
-          <w:b/>
-          <w:sz w:val="22"/>
-        </w:rPr>
-        <w:t>erchants</w:t>
+          <w:sz w:val="22"/>
+        </w:rPr>
+        <w:t xml:space="preserve">Verification of dispute process for merchant and to improve Discover Network Dispute System </w:t>
       </w:r>
     </w:p>
     <w:p>
@@ -2681,58 +3077,6 @@
           <w:b/>
           <w:sz w:val="22"/>
         </w:rPr>
-        <w:t>Description</w:t>
-      </w:r>
-      <w:r>
-        <w:rPr>
-          <w:rFonts w:asciiTheme="minorHAnsi" w:hAnsiTheme="minorHAnsi" w:cstheme="minorHAnsi"/>
-          <w:b/>
-          <w:sz w:val="22"/>
-        </w:rPr>
-        <w:t>:</w:t>
-      </w:r>
-      <w:r>
-        <w:rPr>
-          <w:rFonts w:asciiTheme="minorHAnsi" w:hAnsiTheme="minorHAnsi" w:cstheme="minorHAnsi"/>
-          <w:b/>
-          <w:sz w:val="22"/>
-        </w:rPr>
-        <w:t xml:space="preserve"> </w:t>
-      </w:r>
-      <w:r>
-        <w:rPr>
-          <w:rFonts w:asciiTheme="minorHAnsi" w:hAnsiTheme="minorHAnsi" w:cstheme="minorHAnsi"/>
-          <w:sz w:val="22"/>
-        </w:rPr>
-        <w:t xml:space="preserve">Verification of dispute process for merchant and to improve Discover Network Dispute System </w:t>
-      </w:r>
-    </w:p>
-    <w:p>
-      <w:pPr>
-        <w:tabs>
-          <w:tab w:val="center" w:pos="2895"/>
-          <w:tab w:val="center" w:pos="3615"/>
-          <w:tab w:val="center" w:pos="4335"/>
-          <w:tab w:val="center" w:pos="5055"/>
-          <w:tab w:val="center" w:pos="5776"/>
-          <w:tab w:val="center" w:pos="6496"/>
-          <w:tab w:val="center" w:pos="7216"/>
-          <w:tab w:val="right" w:pos="10117"/>
-        </w:tabs>
-        <w:spacing w:after="0" w:line="249" w:lineRule="auto"/>
-        <w:ind w:left="-15" w:firstLine="0"/>
-        <w:jc w:val="both"/>
-        <w:rPr>
-          <w:rFonts w:asciiTheme="minorHAnsi" w:hAnsiTheme="minorHAnsi" w:cstheme="minorHAnsi"/>
-          <w:sz w:val="22"/>
-        </w:rPr>
-      </w:pPr>
-      <w:r>
-        <w:rPr>
-          <w:rFonts w:asciiTheme="minorHAnsi" w:hAnsiTheme="minorHAnsi" w:cstheme="minorHAnsi"/>
-          <w:b/>
-          <w:sz w:val="22"/>
-        </w:rPr>
         <w:t>Responsibilities</w:t>
       </w:r>
       <w:r>
@@ -2862,32 +3206,41 @@
         <w:ind w:hanging="161"/>
         <w:jc w:val="both"/>
         <w:rPr>
-          <w:rFonts w:asciiTheme="minorHAnsi" w:hAnsiTheme="minorHAnsi" w:cstheme="minorHAnsi"/>
-          <w:sz w:val="22"/>
-        </w:rPr>
-      </w:pPr>
-      <w:r>
-        <w:rPr>
-          <w:rFonts w:asciiTheme="minorHAnsi" w:hAnsiTheme="minorHAnsi" w:cstheme="minorHAnsi"/>
-          <w:sz w:val="22"/>
+          <w:rFonts w:ascii="Calibri" w:hAnsi="Calibri" w:cs="Calibri" w:asciiTheme="minorAscii" w:hAnsiTheme="minorAscii" w:cstheme="minorAscii"/>
+          <w:sz w:val="22"/>
+          <w:szCs w:val="22"/>
+        </w:rPr>
+      </w:pPr>
+      <w:r>
+        <w:rPr>
+          <w:rFonts w:ascii="Calibri" w:hAnsi="Calibri" w:cs="Calibri" w:asciiTheme="minorAscii" w:hAnsiTheme="minorAscii" w:cstheme="minorAscii"/>
+          <w:sz w:val="22"/>
+          <w:szCs w:val="22"/>
         </w:rPr>
         <w:t>Delivered</w:t>
       </w:r>
       <w:r>
         <w:rPr>
-          <w:rFonts w:asciiTheme="minorHAnsi" w:hAnsiTheme="minorHAnsi" w:cstheme="minorHAnsi"/>
-          <w:sz w:val="22"/>
+          <w:rFonts w:ascii="Calibri" w:hAnsi="Calibri" w:cs="Calibri" w:asciiTheme="minorAscii" w:hAnsiTheme="minorAscii" w:cstheme="minorAscii"/>
+          <w:sz w:val="22"/>
+          <w:szCs w:val="22"/>
         </w:rPr>
         <w:t xml:space="preserve"> proof of concept as compatibility of website with Selenium IDE.</w:t>
       </w:r>
     </w:p>
-    <w:p>
-      <w:pPr>
+    <w:p w14:noSpellErr="1">
+      <w:pPr>
+        <w:pStyle w:val="Normal"/>
+        <w:numPr>
+          <w:ilvl w:val="0"/>
+          <w:numId w:val="1"/>
+        </w:numPr>
         <w:spacing w:after="0" w:line="259" w:lineRule="auto"/>
+        <w:ind w:hanging="161"/>
         <w:jc w:val="both"/>
         <w:rPr>
-          <w:rFonts w:asciiTheme="minorHAnsi" w:hAnsiTheme="minorHAnsi" w:cstheme="minorHAnsi"/>
-          <w:sz w:val="22"/>
+          <w:sz w:val="22"/>
+          <w:szCs w:val="22"/>
         </w:rPr>
       </w:pPr>
     </w:p>

</xml_diff>